<commit_message>
Update for current NASA webpage.
</commit_message>
<xml_diff>
--- a/Lab 04/Lab_04.docx
+++ b/Lab 04/Lab_04.docx
@@ -31,7 +31,7 @@
         <w:pStyle w:val="Date"/>
       </w:pPr>
       <w:r>
-        <w:t xml:space="preserve">2025-10-28</w:t>
+        <w:t xml:space="preserve">2025-10-29</w:t>
       </w:r>
     </w:p>
     <w:bookmarkStart w:id="23" w:name="introduction"/>
@@ -153,7 +153,7 @@
       </w:r>
     </w:p>
     <w:bookmarkEnd w:id="23"/>
-    <w:bookmarkStart w:id="114" w:name="bathymetry-data"/>
+    <w:bookmarkStart w:id="112" w:name="bathymetry-data"/>
     <w:p>
       <w:pPr>
         <w:pStyle w:val="Heading1"/>
@@ -246,7 +246,7 @@
         <w:t xml:space="preserve"> </w:t>
       </w:r>
       <w:r>
-        <w:t xml:space="preserve">to work (sometimes it doesn’t install, or refuses to download files), I have uploaded the files to Blackboard.</w:t>
+        <w:t xml:space="preserve">to work (sometimes it doesn’t install, or refuses to download files), the files are on the Seascape Ecology Github site.</w:t>
       </w:r>
     </w:p>
     <w:p>
@@ -4841,7 +4841,7 @@
     </w:p>
     <w:bookmarkEnd w:id="63"/>
     <w:bookmarkEnd w:id="64"/>
-    <w:bookmarkStart w:id="113" w:name="sea-surface-temperature"/>
+    <w:bookmarkStart w:id="111" w:name="sea-surface-temperature"/>
     <w:p>
       <w:pPr>
         <w:pStyle w:val="Heading2"/>
@@ -5004,7 +5004,7 @@
         <w:t xml:space="preserve">‘1 mo’</w:t>
       </w:r>
       <w:r>
-        <w:t xml:space="preserve">) data for August 2023, downloaded this as</w:t>
+        <w:t xml:space="preserve">) data for August 2025, downloaded this as</w:t>
       </w:r>
       <w:r>
         <w:t xml:space="preserve"> </w:t>
@@ -5021,19 +5021,19 @@
         <w:pStyle w:val="BodyText"/>
       </w:pPr>
       <w:r>
-        <w:t xml:space="preserve">We then click on</w:t>
-      </w:r>
-      <w:r>
-        <w:t xml:space="preserve"> </w:t>
-      </w:r>
-      <w:r>
-        <w:t xml:space="preserve">‘Download Raw Data’</w:t>
-      </w:r>
-      <w:r>
-        <w:t xml:space="preserve"> </w:t>
-      </w:r>
-      <w:r>
-        <w:t xml:space="preserve">(double red underline in the screenshot below). You’ll need to register (quick and free) to download the data.</w:t>
+        <w:t xml:space="preserve">Clicking on the</w:t>
+      </w:r>
+      <w:r>
+        <w:t xml:space="preserve"> </w:t>
+      </w:r>
+      <w:r>
+        <w:t xml:space="preserve">‘3600 x 1800’</w:t>
+      </w:r>
+      <w:r>
+        <w:t xml:space="preserve"> </w:t>
+      </w:r>
+      <w:r>
+        <w:t xml:space="preserve">text link (double red underline in the screenshot below) will download the data. You’ll need to register (quick and free) to download the data.</w:t>
       </w:r>
     </w:p>
     <w:p>
@@ -5043,14 +5043,14 @@
       <w:r>
         <w:drawing>
           <wp:inline>
-            <wp:extent cx="5334000" cy="4565276"/>
+            <wp:extent cx="5334000" cy="4000499"/>
             <wp:effectExtent b="0" l="0" r="0" t="0"/>
             <wp:docPr descr="A screenshot of the download page. I’ve highlighted with red boxes and underling some of the options I chose." title="" id="72" name="Picture"/>
             <a:graphic>
               <a:graphicData uri="http://schemas.openxmlformats.org/drawingml/2006/picture">
                 <pic:pic>
                   <pic:nvPicPr>
-                    <pic:cNvPr descr="images/NASA_sst_download_screenshot.png" id="73" name="Picture"/>
+                    <pic:cNvPr descr="images/NASA_download_screenshot_02.png" id="73" name="Picture"/>
                     <pic:cNvPicPr>
                       <a:picLocks noChangeArrowheads="1" noChangeAspect="1"/>
                     </pic:cNvPicPr>
@@ -5064,7 +5064,7 @@
                   <pic:spPr bwMode="auto">
                     <a:xfrm>
                       <a:off x="0" y="0"/>
-                      <a:ext cx="5334000" cy="4565276"/>
+                      <a:ext cx="5334000" cy="4000499"/>
                     </a:xfrm>
                     <a:prstGeom prst="rect">
                       <a:avLst/>
@@ -5105,7 +5105,7 @@
         <w:rPr>
           <w:rStyle w:val="VerbatimChar"/>
         </w:rPr>
-        <w:t xml:space="preserve">AQUA_MODIS.20230901_20230930.L3m.MO.SST.sst.9km.nc</w:t>
+        <w:t xml:space="preserve">MYD28M_2025-08-01_rgb_3600x1800.TIFF</w:t>
       </w:r>
       <w:r>
         <w:t xml:space="preserve"> </w:t>
@@ -5179,71 +5179,19 @@
         <w:pStyle w:val="BodyText"/>
       </w:pPr>
       <w:r>
-        <w:t xml:space="preserve">I’ve put this file on Blackboard if you want to download it from there instead. Remember to put it in a folder called</w:t>
-      </w:r>
-      <w:r>
-        <w:t xml:space="preserve"> </w:t>
-      </w:r>
-      <w:r>
-        <w:rPr>
-          <w:rStyle w:val="VerbatimChar"/>
-        </w:rPr>
-        <w:t xml:space="preserve">data</w:t>
-      </w:r>
-      <w:r>
-        <w:t xml:space="preserve"> </w:t>
-      </w:r>
-      <w:r>
-        <w:t xml:space="preserve">in your working directory.</w:t>
-      </w:r>
-      <w:r>
-        <w:t xml:space="preserve"> </w:t>
-      </w:r>
-      <w:r>
-        <w:rPr>
-          <w:b/>
-          <w:bCs/>
-        </w:rPr>
-        <w:t xml:space="preserve">On Blackboard: Course content -&gt; Labs -&gt; Lab 04 - Raster Analysis -&gt; Files for lab</w:t>
-      </w:r>
-      <w:r>
-        <w:t xml:space="preserve">.</w:t>
-      </w:r>
-    </w:p>
-    <w:p>
-      <w:pPr>
-        <w:pStyle w:val="BodyText"/>
-      </w:pPr>
-      <w:r>
-        <w:t xml:space="preserve">The file has the extension</w:t>
-      </w:r>
-      <w:r>
-        <w:t xml:space="preserve"> </w:t>
-      </w:r>
-      <w:r>
-        <w:rPr>
-          <w:rStyle w:val="VerbatimChar"/>
-        </w:rPr>
-        <w:t xml:space="preserve">.nc</w:t>
-      </w:r>
-      <w:r>
-        <w:t xml:space="preserve">, which means it is a NetCDF file, a really common format in oceanography and environmental science. But, this format can be really complicated. Sometimes you are lucky and</w:t>
-      </w:r>
-      <w:r>
-        <w:t xml:space="preserve"> </w:t>
-      </w:r>
-      <w:r>
-        <w:rPr>
-          <w:rStyle w:val="VerbatimChar"/>
-        </w:rPr>
-        <w:t xml:space="preserve">terra</w:t>
-      </w:r>
-      <w:r>
-        <w:t xml:space="preserve"> </w:t>
-      </w:r>
-      <w:r>
-        <w:t xml:space="preserve">can easily understand it. Let’s try…</w:t>
-      </w:r>
+        <w:t xml:space="preserve">This file is on the module’s Github page:</w:t>
+      </w:r>
+      <w:r>
+        <w:t xml:space="preserve"> </w:t>
+      </w:r>
+      <w:hyperlink r:id="rId74">
+        <w:r>
+          <w:rPr>
+            <w:rStyle w:val="Hyperlink"/>
+          </w:rPr>
+          <w:t xml:space="preserve">https://github.com/ryanreisinger/SOES3056/tree/main/Lab%2004/data</w:t>
+        </w:r>
+      </w:hyperlink>
     </w:p>
     <w:p>
       <w:pPr>
@@ -5253,7 +5201,7 @@
         <w:rPr>
           <w:rStyle w:val="CommentTok"/>
         </w:rPr>
-        <w:t xml:space="preserve"># Read in the NetCDF file</w:t>
+        <w:t xml:space="preserve"># Read in the GeoTiff file</w:t>
       </w:r>
       <w:r>
         <w:br/>
@@ -5292,7 +5240,7 @@
         <w:rPr>
           <w:rStyle w:val="StringTok"/>
         </w:rPr>
-        <w:t xml:space="preserve">"data/AQUA_MODIS.20230901_20230930.L3m.MO.SST.sst.9km.nc"</w:t>
+        <w:t xml:space="preserve">"./data/MYD28M_2025-08-01_rgb_3600x1800.TIFF"</w:t>
       </w:r>
       <w:r>
         <w:rPr>
@@ -5339,16 +5287,16 @@
         <w:rPr>
           <w:rStyle w:val="VerbatimChar"/>
         </w:rPr>
-        <w:t xml:space="preserve">## size        : 2160, 4320, 2  (nrow, ncol, nlyr)</w:t>
-      </w:r>
-      <w:r>
-        <w:br/>
-      </w:r>
-      <w:r>
-        <w:rPr>
-          <w:rStyle w:val="VerbatimChar"/>
-        </w:rPr>
-        <w:t xml:space="preserve">## resolution  : 0.08333333, 0.08333334  (x, y)</w:t>
+        <w:t xml:space="preserve">## size        : 1800, 3600, 1  (nrow, ncol, nlyr)</w:t>
+      </w:r>
+      <w:r>
+        <w:br/>
+      </w:r>
+      <w:r>
+        <w:rPr>
+          <w:rStyle w:val="VerbatimChar"/>
+        </w:rPr>
+        <w:t xml:space="preserve">## resolution  : 0.1, 0.1  (x, y)</w:t>
       </w:r>
       <w:r>
         <w:br/>
@@ -5366,61 +5314,34 @@
         <w:rPr>
           <w:rStyle w:val="VerbatimChar"/>
         </w:rPr>
-        <w:t xml:space="preserve">## coord. ref. :  </w:t>
-      </w:r>
-      <w:r>
-        <w:br/>
-      </w:r>
-      <w:r>
-        <w:rPr>
-          <w:rStyle w:val="VerbatimChar"/>
-        </w:rPr>
-        <w:t xml:space="preserve">## sources     : AQUA_MODIS.20230901_20230930.L3m.MO.SST.sst.9km.nc:sst  </w:t>
-      </w:r>
-      <w:r>
-        <w:br/>
-      </w:r>
-      <w:r>
-        <w:rPr>
-          <w:rStyle w:val="VerbatimChar"/>
-        </w:rPr>
-        <w:t xml:space="preserve">##               AQUA_MODIS.20230901_20230930.L3m.MO.SST.sst.9km.nc:qual_sst  </w:t>
-      </w:r>
-      <w:r>
-        <w:br/>
-      </w:r>
-      <w:r>
-        <w:rPr>
-          <w:rStyle w:val="VerbatimChar"/>
-        </w:rPr>
-        <w:t xml:space="preserve">## varnames    : sst (Sea Surface Temperature) </w:t>
-      </w:r>
-      <w:r>
-        <w:br/>
-      </w:r>
-      <w:r>
-        <w:rPr>
-          <w:rStyle w:val="VerbatimChar"/>
-        </w:rPr>
-        <w:t xml:space="preserve">##               qual_sst (Quality Levels, Sea Surface Temperature) </w:t>
-      </w:r>
-      <w:r>
-        <w:br/>
-      </w:r>
-      <w:r>
-        <w:rPr>
-          <w:rStyle w:val="VerbatimChar"/>
-        </w:rPr>
-        <w:t xml:space="preserve">## names       :      sst, qual_sst </w:t>
-      </w:r>
-      <w:r>
-        <w:br/>
-      </w:r>
-      <w:r>
-        <w:rPr>
-          <w:rStyle w:val="VerbatimChar"/>
-        </w:rPr>
-        <w:t xml:space="preserve">## unit        : degree_C,</w:t>
+        <w:t xml:space="preserve">## coord. ref. : lon/lat WGS 84 (EPSG:4326) </w:t>
+      </w:r>
+      <w:r>
+        <w:br/>
+      </w:r>
+      <w:r>
+        <w:rPr>
+          <w:rStyle w:val="VerbatimChar"/>
+        </w:rPr>
+        <w:t xml:space="preserve">## source      : MYD28M_2025-08-01_rgb_3600x1800.TIFF </w:t>
+      </w:r>
+      <w:r>
+        <w:br/>
+      </w:r>
+      <w:r>
+        <w:rPr>
+          <w:rStyle w:val="VerbatimChar"/>
+        </w:rPr>
+        <w:t xml:space="preserve">## color table : 1 </w:t>
+      </w:r>
+      <w:r>
+        <w:br/>
+      </w:r>
+      <w:r>
+        <w:rPr>
+          <w:rStyle w:val="VerbatimChar"/>
+        </w:rPr>
+        <w:t xml:space="preserve">## name        : MYD28M_2025-08-01_rgb_3600x1800</w:t>
       </w:r>
     </w:p>
     <w:p>
@@ -5458,18 +5379,18 @@
           <wp:inline>
             <wp:extent cx="5334000" cy="4267200"/>
             <wp:effectExtent b="0" l="0" r="0" t="0"/>
-            <wp:docPr descr="" title="" id="75" name="Picture"/>
+            <wp:docPr descr="" title="" id="76" name="Picture"/>
             <a:graphic>
               <a:graphicData uri="http://schemas.openxmlformats.org/drawingml/2006/picture">
                 <pic:pic>
                   <pic:nvPicPr>
-                    <pic:cNvPr descr="Lab_04_files/figure-docx/unnamed-chunk-11-1.png" id="76" name="Picture"/>
+                    <pic:cNvPr descr="Lab_04_files/figure-docx/unnamed-chunk-11-1.png" id="77" name="Picture"/>
                     <pic:cNvPicPr>
                       <a:picLocks noChangeArrowheads="1" noChangeAspect="1"/>
                     </pic:cNvPicPr>
                   </pic:nvPicPr>
                   <pic:blipFill>
-                    <a:blip r:embed="rId74"/>
+                    <a:blip r:embed="rId75"/>
                     <a:stretch>
                       <a:fillRect/>
                     </a:stretch>
@@ -5498,22 +5419,303 @@
     </w:p>
     <w:p>
       <w:pPr>
+        <w:pStyle w:val="BodyText"/>
+      </w:pPr>
+      <w:r>
+        <w:t xml:space="preserve">Let’s remove the rasters from our workspace before we carry on. They can take up a lot of memory. We take two steps. First, we remove the objects with</w:t>
+      </w:r>
+      <w:r>
+        <w:t xml:space="preserve"> </w:t>
+      </w:r>
+      <w:r>
+        <w:rPr>
+          <w:rStyle w:val="VerbatimChar"/>
+        </w:rPr>
+        <w:t xml:space="preserve">rm()</w:t>
+      </w:r>
+      <w:r>
+        <w:t xml:space="preserve">, then we also remove any temporary rasters that we can’t see, with</w:t>
+      </w:r>
+      <w:r>
+        <w:t xml:space="preserve"> </w:t>
+      </w:r>
+      <w:r>
+        <w:rPr>
+          <w:rStyle w:val="VerbatimChar"/>
+        </w:rPr>
+        <w:t xml:space="preserve">tmpFiles()</w:t>
+      </w:r>
+      <w:r>
+        <w:t xml:space="preserve">.</w:t>
+      </w:r>
+    </w:p>
+    <w:p>
+      <w:pPr>
         <w:pStyle w:val="SourceCode"/>
       </w:pPr>
       <w:r>
         <w:rPr>
           <w:rStyle w:val="CommentTok"/>
         </w:rPr>
-        <w:t xml:space="preserve"># You will see the plot has two layers -- we want the first one only</w:t>
-      </w:r>
-      <w:r>
-        <w:br/>
-      </w:r>
-      <w:r>
-        <w:rPr>
-          <w:rStyle w:val="NormalTok"/>
-        </w:rPr>
-        <w:t xml:space="preserve">sst </w:t>
+        <w:t xml:space="preserve"># Remove the raster objects</w:t>
+      </w:r>
+      <w:r>
+        <w:br/>
+      </w:r>
+      <w:r>
+        <w:rPr>
+          <w:rStyle w:val="FunctionTok"/>
+        </w:rPr>
+        <w:t xml:space="preserve">rm</w:t>
+      </w:r>
+      <w:r>
+        <w:rPr>
+          <w:rStyle w:val="NormalTok"/>
+        </w:rPr>
+        <w:t xml:space="preserve">(sst)</w:t>
+      </w:r>
+      <w:r>
+        <w:br/>
+      </w:r>
+      <w:r>
+        <w:br/>
+      </w:r>
+      <w:r>
+        <w:rPr>
+          <w:rStyle w:val="CommentTok"/>
+        </w:rPr>
+        <w:t xml:space="preserve"># Remove any temporary raster files.</w:t>
+      </w:r>
+      <w:r>
+        <w:br/>
+      </w:r>
+      <w:r>
+        <w:rPr>
+          <w:rStyle w:val="FunctionTok"/>
+        </w:rPr>
+        <w:t xml:space="preserve">tmpFiles</w:t>
+      </w:r>
+      <w:r>
+        <w:rPr>
+          <w:rStyle w:val="NormalTok"/>
+        </w:rPr>
+        <w:t xml:space="preserve">(</w:t>
+      </w:r>
+      <w:r>
+        <w:rPr>
+          <w:rStyle w:val="AttributeTok"/>
+        </w:rPr>
+        <w:t xml:space="preserve">remove =</w:t>
+      </w:r>
+      <w:r>
+        <w:rPr>
+          <w:rStyle w:val="NormalTok"/>
+        </w:rPr>
+        <w:t xml:space="preserve"> </w:t>
+      </w:r>
+      <w:r>
+        <w:rPr>
+          <w:rStyle w:val="ConstantTok"/>
+        </w:rPr>
+        <w:t xml:space="preserve">TRUE</w:t>
+      </w:r>
+      <w:r>
+        <w:rPr>
+          <w:rStyle w:val="NormalTok"/>
+        </w:rPr>
+        <w:t xml:space="preserve">)</w:t>
+      </w:r>
+    </w:p>
+    <w:p>
+      <w:pPr>
+        <w:pStyle w:val="FirstParagraph"/>
+      </w:pPr>
+      <w:r>
+        <w:t xml:space="preserve">We’ll discuss getting data (including working with a format called NetCDF) in more detail in a later lab, for the moment, let’s read in some SST files that I have downloaded.</w:t>
+      </w:r>
+    </w:p>
+    <w:p>
+      <w:pPr>
+        <w:pStyle w:val="BodyText"/>
+      </w:pPr>
+      <w:r>
+        <w:rPr>
+          <w:b/>
+          <w:bCs/>
+        </w:rPr>
+        <w:t xml:space="preserve">You should download them from Github:</w:t>
+      </w:r>
+      <w:r>
+        <w:rPr>
+          <w:b/>
+          <w:bCs/>
+        </w:rPr>
+        <w:t xml:space="preserve"> </w:t>
+      </w:r>
+      <w:hyperlink r:id="rId78">
+        <w:r>
+          <w:rPr>
+            <w:rStyle w:val="Hyperlink"/>
+            <w:b/>
+            <w:bCs/>
+          </w:rPr>
+          <w:t xml:space="preserve">https://github.com/ryanreisinger/SOES3056/tree/main/Lab%2004/data/sst_files</w:t>
+        </w:r>
+      </w:hyperlink>
+    </w:p>
+    <w:p>
+      <w:pPr>
+        <w:pStyle w:val="BodyText"/>
+      </w:pPr>
+      <w:r>
+        <w:t xml:space="preserve">There are seven files (all with a .tif extension. Save these inside a folder called</w:t>
+      </w:r>
+      <w:r>
+        <w:t xml:space="preserve"> </w:t>
+      </w:r>
+      <w:r>
+        <w:rPr>
+          <w:rStyle w:val="VerbatimChar"/>
+        </w:rPr>
+        <w:t xml:space="preserve">sst_files</w:t>
+      </w:r>
+      <w:r>
+        <w:t xml:space="preserve"> </w:t>
+      </w:r>
+      <w:r>
+        <w:t xml:space="preserve">in your</w:t>
+      </w:r>
+      <w:r>
+        <w:t xml:space="preserve"> </w:t>
+      </w:r>
+      <w:r>
+        <w:rPr>
+          <w:rStyle w:val="VerbatimChar"/>
+        </w:rPr>
+        <w:t xml:space="preserve">data</w:t>
+      </w:r>
+      <w:r>
+        <w:t xml:space="preserve"> </w:t>
+      </w:r>
+      <w:r>
+        <w:t xml:space="preserve">directory.</w:t>
+      </w:r>
+    </w:p>
+    <w:p>
+      <w:pPr>
+        <w:pStyle w:val="BodyText"/>
+      </w:pPr>
+      <w:r>
+        <w:t xml:space="preserve">Once you’ve done that, verify the files are in the right place using the</w:t>
+      </w:r>
+      <w:r>
+        <w:t xml:space="preserve"> </w:t>
+      </w:r>
+      <w:r>
+        <w:rPr>
+          <w:rStyle w:val="VerbatimChar"/>
+        </w:rPr>
+        <w:t xml:space="preserve">list.files()</w:t>
+      </w:r>
+      <w:r>
+        <w:t xml:space="preserve"> </w:t>
+      </w:r>
+      <w:r>
+        <w:t xml:space="preserve">function. This is a handy function for when you start programmatically accessing lots of files.</w:t>
+      </w:r>
+    </w:p>
+    <w:p>
+      <w:pPr>
+        <w:pStyle w:val="SourceCode"/>
+      </w:pPr>
+      <w:r>
+        <w:rPr>
+          <w:rStyle w:val="CommentTok"/>
+        </w:rPr>
+        <w:t xml:space="preserve"># Check that you downloaded the files in the right place.</w:t>
+      </w:r>
+      <w:r>
+        <w:br/>
+      </w:r>
+      <w:r>
+        <w:rPr>
+          <w:rStyle w:val="FunctionTok"/>
+        </w:rPr>
+        <w:t xml:space="preserve">list.files</w:t>
+      </w:r>
+      <w:r>
+        <w:rPr>
+          <w:rStyle w:val="NormalTok"/>
+        </w:rPr>
+        <w:t xml:space="preserve">(</w:t>
+      </w:r>
+      <w:r>
+        <w:rPr>
+          <w:rStyle w:val="StringTok"/>
+        </w:rPr>
+        <w:t xml:space="preserve">"./data/sst_files"</w:t>
+      </w:r>
+      <w:r>
+        <w:rPr>
+          <w:rStyle w:val="NormalTok"/>
+        </w:rPr>
+        <w:t xml:space="preserve">)</w:t>
+      </w:r>
+    </w:p>
+    <w:p>
+      <w:pPr>
+        <w:pStyle w:val="SourceCode"/>
+      </w:pPr>
+      <w:r>
+        <w:rPr>
+          <w:rStyle w:val="VerbatimChar"/>
+        </w:rPr>
+        <w:t xml:space="preserve">## [1] "sst_2020-01-01.tif" "sst_2020-01-02.tif" "sst_2020-01-03.tif"</w:t>
+      </w:r>
+      <w:r>
+        <w:br/>
+      </w:r>
+      <w:r>
+        <w:rPr>
+          <w:rStyle w:val="VerbatimChar"/>
+        </w:rPr>
+        <w:t xml:space="preserve">## [4] "sst_2020-01-04.tif" "sst_2020-01-05.tif" "sst_2020-01-06.tif"</w:t>
+      </w:r>
+      <w:r>
+        <w:br/>
+      </w:r>
+      <w:r>
+        <w:rPr>
+          <w:rStyle w:val="VerbatimChar"/>
+        </w:rPr>
+        <w:t xml:space="preserve">## [7] "sst_2020-01-07.tif"</w:t>
+      </w:r>
+    </w:p>
+    <w:p>
+      <w:pPr>
+        <w:pStyle w:val="FirstParagraph"/>
+      </w:pPr>
+      <w:r>
+        <w:t xml:space="preserve">There are seven SST files. Each file is the daily sea surface temperature for an area in the North Sea, north-east of the Scottish mainland (I want to reproduce the same area as Figure 3.3 in the Scales et al. chapter).</w:t>
+      </w:r>
+    </w:p>
+    <w:p>
+      <w:pPr>
+        <w:pStyle w:val="BodyText"/>
+      </w:pPr>
+      <w:r>
+        <w:t xml:space="preserve">Let’s look at one of these:</w:t>
+      </w:r>
+    </w:p>
+    <w:p>
+      <w:pPr>
+        <w:pStyle w:val="SourceCode"/>
+      </w:pPr>
+      <w:r>
+        <w:rPr>
+          <w:rStyle w:val="NormalTok"/>
+        </w:rPr>
+        <w:t xml:space="preserve">sst_01 </w:t>
       </w:r>
       <w:r>
         <w:rPr>
@@ -5525,59 +5727,205 @@
         <w:rPr>
           <w:rStyle w:val="NormalTok"/>
         </w:rPr>
-        <w:t xml:space="preserve"> terra</w:t>
-      </w:r>
-      <w:r>
-        <w:rPr>
-          <w:rStyle w:val="SpecialCharTok"/>
-        </w:rPr>
-        <w:t xml:space="preserve">::</w:t>
+        <w:t xml:space="preserve"> </w:t>
       </w:r>
       <w:r>
         <w:rPr>
           <w:rStyle w:val="FunctionTok"/>
         </w:rPr>
-        <w:t xml:space="preserve">subset</w:t>
-      </w:r>
-      <w:r>
-        <w:rPr>
-          <w:rStyle w:val="NormalTok"/>
-        </w:rPr>
-        <w:t xml:space="preserve">(sst, </w:t>
-      </w:r>
-      <w:r>
-        <w:rPr>
-          <w:rStyle w:val="DecValTok"/>
-        </w:rPr>
-        <w:t xml:space="preserve">1</w:t>
-      </w:r>
-      <w:r>
-        <w:rPr>
-          <w:rStyle w:val="NormalTok"/>
-        </w:rPr>
-        <w:t xml:space="preserve">) </w:t>
+        <w:t xml:space="preserve">rast</w:t>
+      </w:r>
+      <w:r>
+        <w:rPr>
+          <w:rStyle w:val="NormalTok"/>
+        </w:rPr>
+        <w:t xml:space="preserve">(</w:t>
+      </w:r>
+      <w:r>
+        <w:rPr>
+          <w:rStyle w:val="StringTok"/>
+        </w:rPr>
+        <w:t xml:space="preserve">"./data/sst_files/sst_2020-01-01.tif"</w:t>
+      </w:r>
+      <w:r>
+        <w:rPr>
+          <w:rStyle w:val="NormalTok"/>
+        </w:rPr>
+        <w:t xml:space="preserve">)</w:t>
+      </w:r>
+      <w:r>
+        <w:br/>
+      </w:r>
+      <w:r>
+        <w:br/>
       </w:r>
       <w:r>
         <w:rPr>
           <w:rStyle w:val="CommentTok"/>
         </w:rPr>
-        <w:t xml:space="preserve"># Get only layer 1</w:t>
-      </w:r>
-      <w:r>
-        <w:br/>
-      </w:r>
-      <w:r>
-        <w:br/>
-      </w:r>
-      <w:r>
-        <w:rPr>
-          <w:rStyle w:val="CommentTok"/>
-        </w:rPr>
-        <w:t xml:space="preserve"># Try plotting it again</w:t>
-      </w:r>
-      <w:r>
-        <w:br/>
-      </w:r>
+        <w:t xml:space="preserve"># Check out the resolution, extent and coordinate reference system.</w:t>
+      </w:r>
+      <w:r>
+        <w:br/>
+      </w:r>
+      <w:r>
+        <w:rPr>
+          <w:rStyle w:val="NormalTok"/>
+        </w:rPr>
+        <w:t xml:space="preserve">sst_01</w:t>
+      </w:r>
+    </w:p>
+    <w:p>
+      <w:pPr>
+        <w:pStyle w:val="SourceCode"/>
+      </w:pPr>
+      <w:r>
+        <w:rPr>
+          <w:rStyle w:val="VerbatimChar"/>
+        </w:rPr>
+        <w:t xml:space="preserve">## class       : SpatRaster </w:t>
+      </w:r>
+      <w:r>
+        <w:br/>
+      </w:r>
+      <w:r>
+        <w:rPr>
+          <w:rStyle w:val="VerbatimChar"/>
+        </w:rPr>
+        <w:t xml:space="preserve">## size        : 401, 500, 1  (nrow, ncol, nlyr)</w:t>
+      </w:r>
+      <w:r>
+        <w:br/>
+      </w:r>
+      <w:r>
+        <w:rPr>
+          <w:rStyle w:val="VerbatimChar"/>
+        </w:rPr>
+        <w:t xml:space="preserve">## resolution  : 0.01, 0.01000056  (x, y)</w:t>
+      </w:r>
+      <w:r>
+        <w:br/>
+      </w:r>
+      <w:r>
+        <w:rPr>
+          <w:rStyle w:val="VerbatimChar"/>
+        </w:rPr>
+        <w:t xml:space="preserve">## extent      : -4, 1, 57.99822, 62.00844  (xmin, xmax, ymin, ymax)</w:t>
+      </w:r>
+      <w:r>
+        <w:br/>
+      </w:r>
+      <w:r>
+        <w:rPr>
+          <w:rStyle w:val="VerbatimChar"/>
+        </w:rPr>
+        <w:t xml:space="preserve">## coord. ref. : lon/lat WGS 84 (EPSG:4326) </w:t>
+      </w:r>
+      <w:r>
+        <w:br/>
+      </w:r>
+      <w:r>
+        <w:rPr>
+          <w:rStyle w:val="VerbatimChar"/>
+        </w:rPr>
+        <w:t xml:space="preserve">## source      : sst_2020-01-01.tif </w:t>
+      </w:r>
+      <w:r>
+        <w:br/>
+      </w:r>
+      <w:r>
+        <w:rPr>
+          <w:rStyle w:val="VerbatimChar"/>
+        </w:rPr>
+        <w:t xml:space="preserve">## name        : sst_2020-01-01 </w:t>
+      </w:r>
+      <w:r>
+        <w:br/>
+      </w:r>
+      <w:r>
+        <w:rPr>
+          <w:rStyle w:val="VerbatimChar"/>
+        </w:rPr>
+        <w:t xml:space="preserve">## min value   :        280.868 </w:t>
+      </w:r>
+      <w:r>
+        <w:br/>
+      </w:r>
+      <w:r>
+        <w:rPr>
+          <w:rStyle w:val="VerbatimChar"/>
+        </w:rPr>
+        <w:t xml:space="preserve">## max value   :        283.000</w:t>
+      </w:r>
+    </w:p>
+    <w:p>
+      <w:pPr>
+        <w:pStyle w:val="FirstParagraph"/>
+      </w:pPr>
+      <w:r>
+        <w:t xml:space="preserve">Note: The coordinate reference system we get by calling</w:t>
+      </w:r>
+      <w:r>
+        <w:t xml:space="preserve"> </w:t>
+      </w:r>
+      <w:r>
+        <w:rPr>
+          <w:rStyle w:val="VerbatimChar"/>
+        </w:rPr>
+        <w:t xml:space="preserve">crs(sst_01)</w:t>
+      </w:r>
+      <w:r>
+        <w:t xml:space="preserve"> </w:t>
+      </w:r>
+      <w:r>
+        <w:t xml:space="preserve">is</w:t>
+      </w:r>
+    </w:p>
+    <w:p>
+      <w:pPr>
+        <w:pStyle w:val="SourceCode"/>
+      </w:pPr>
+      <w:r>
+        <w:rPr>
+          <w:rStyle w:val="VerbatimChar"/>
+        </w:rPr>
+        <w:t xml:space="preserve">lon/lat WGS 84 (EPSG:4326) </w:t>
+      </w:r>
+    </w:p>
+    <w:p>
+      <w:pPr>
+        <w:pStyle w:val="FirstParagraph"/>
+      </w:pPr>
+      <w:r>
+        <w:t xml:space="preserve">This is the WGS 84 system, a common one used, for example, for GPS. We can look up the coordinate reference system using the EPSG code (4326) on the epsg.io website:</w:t>
+      </w:r>
+      <w:r>
+        <w:t xml:space="preserve"> </w:t>
+      </w:r>
+      <w:hyperlink r:id="rId79">
+        <w:r>
+          <w:rPr>
+            <w:rStyle w:val="Hyperlink"/>
+          </w:rPr>
+          <w:t xml:space="preserve">https://epsg.io/4326</w:t>
+        </w:r>
+      </w:hyperlink>
+      <w:r>
+        <w:t xml:space="preserve">.</w:t>
+      </w:r>
+    </w:p>
+    <w:p>
+      <w:pPr>
+        <w:pStyle w:val="BodyText"/>
+      </w:pPr>
+      <w:r>
+        <w:t xml:space="preserve">Let’s plot our raster</w:t>
+      </w:r>
+    </w:p>
+    <w:p>
+      <w:pPr>
+        <w:pStyle w:val="SourceCode"/>
+      </w:pPr>
       <w:r>
         <w:rPr>
           <w:rStyle w:val="FunctionTok"/>
@@ -5588,7 +5936,7 @@
         <w:rPr>
           <w:rStyle w:val="NormalTok"/>
         </w:rPr>
-        <w:t xml:space="preserve">(sst)</w:t>
+        <w:t xml:space="preserve">(sst_01)</w:t>
       </w:r>
     </w:p>
     <w:p>
@@ -5600,18 +5948,18 @@
           <wp:inline>
             <wp:extent cx="5334000" cy="4267200"/>
             <wp:effectExtent b="0" l="0" r="0" t="0"/>
-            <wp:docPr descr="" title="" id="78" name="Picture"/>
+            <wp:docPr descr="" title="" id="81" name="Picture"/>
             <a:graphic>
               <a:graphicData uri="http://schemas.openxmlformats.org/drawingml/2006/picture">
                 <pic:pic>
                   <pic:nvPicPr>
-                    <pic:cNvPr descr="Lab_04_files/figure-docx/unnamed-chunk-11-2.png" id="79" name="Picture"/>
+                    <pic:cNvPr descr="Lab_04_files/figure-docx/unnamed-chunk-15-1.png" id="82" name="Picture"/>
                     <pic:cNvPicPr>
                       <a:picLocks noChangeArrowheads="1" noChangeAspect="1"/>
                     </pic:cNvPicPr>
                   </pic:nvPicPr>
                   <pic:blipFill>
-                    <a:blip r:embed="rId77"/>
+                    <a:blip r:embed="rId80"/>
                     <a:stretch>
                       <a:fillRect/>
                     </a:stretch>
@@ -5643,31 +5991,31 @@
         <w:pStyle w:val="BodyText"/>
       </w:pPr>
       <w:r>
-        <w:t xml:space="preserve">Let’s remove the rasters from our workspace before we carry on. They can take up a lot of memory. We take two steps. First, we remove the objects with</w:t>
-      </w:r>
-      <w:r>
-        <w:t xml:space="preserve"> </w:t>
-      </w:r>
-      <w:r>
-        <w:rPr>
-          <w:rStyle w:val="VerbatimChar"/>
-        </w:rPr>
-        <w:t xml:space="preserve">rm()</w:t>
-      </w:r>
-      <w:r>
-        <w:t xml:space="preserve">, then we also remove any temporary rasters that we can’t see, with</w:t>
-      </w:r>
-      <w:r>
-        <w:t xml:space="preserve"> </w:t>
-      </w:r>
-      <w:r>
-        <w:rPr>
-          <w:rStyle w:val="VerbatimChar"/>
-        </w:rPr>
-        <w:t xml:space="preserve">tmpFiles()</w:t>
-      </w:r>
-      <w:r>
-        <w:t xml:space="preserve">.</w:t>
+        <w:t xml:space="preserve">Notice the values. The temperature is measured in Kelvin, so we need to correct it.</w:t>
+      </w:r>
+    </w:p>
+    <w:p>
+      <w:pPr>
+        <w:pStyle w:val="BodyText"/>
+      </w:pPr>
+      <w:r>
+        <w:t xml:space="preserve">We can use</w:t>
+      </w:r>
+      <w:r>
+        <w:t xml:space="preserve"> </w:t>
+      </w:r>
+      <w:r>
+        <w:rPr>
+          <w:i/>
+          <w:iCs/>
+        </w:rPr>
+        <w:t xml:space="preserve">raster algebra</w:t>
+      </w:r>
+      <w:r>
+        <w:t xml:space="preserve"> </w:t>
+      </w:r>
+      <w:r>
+        <w:t xml:space="preserve">in various ways. In this case, we can substract a single value from the whole raster to make the correction.</w:t>
       </w:r>
     </w:p>
     <w:p>
@@ -5676,477 +6024,55 @@
       </w:pPr>
       <w:r>
         <w:rPr>
+          <w:rStyle w:val="NormalTok"/>
+        </w:rPr>
+        <w:t xml:space="preserve">sst_01 </w:t>
+      </w:r>
+      <w:r>
+        <w:rPr>
+          <w:rStyle w:val="OtherTok"/>
+        </w:rPr>
+        <w:t xml:space="preserve">&lt;-</w:t>
+      </w:r>
+      <w:r>
+        <w:rPr>
+          <w:rStyle w:val="NormalTok"/>
+        </w:rPr>
+        <w:t xml:space="preserve"> sst_01 </w:t>
+      </w:r>
+      <w:r>
+        <w:rPr>
+          <w:rStyle w:val="SpecialCharTok"/>
+        </w:rPr>
+        <w:t xml:space="preserve">-</w:t>
+      </w:r>
+      <w:r>
+        <w:rPr>
+          <w:rStyle w:val="NormalTok"/>
+        </w:rPr>
+        <w:t xml:space="preserve"> </w:t>
+      </w:r>
+      <w:r>
+        <w:rPr>
+          <w:rStyle w:val="FloatTok"/>
+        </w:rPr>
+        <w:t xml:space="preserve">273.15</w:t>
+      </w:r>
+      <w:r>
+        <w:rPr>
+          <w:rStyle w:val="NormalTok"/>
+        </w:rPr>
+        <w:t xml:space="preserve"> </w:t>
+      </w:r>
+      <w:r>
+        <w:rPr>
           <w:rStyle w:val="CommentTok"/>
         </w:rPr>
-        <w:t xml:space="preserve"># Remove the raster objects</w:t>
-      </w:r>
-      <w:r>
-        <w:br/>
-      </w:r>
-      <w:r>
-        <w:rPr>
-          <w:rStyle w:val="FunctionTok"/>
-        </w:rPr>
-        <w:t xml:space="preserve">rm</w:t>
-      </w:r>
-      <w:r>
-        <w:rPr>
-          <w:rStyle w:val="NormalTok"/>
-        </w:rPr>
-        <w:t xml:space="preserve">(sst)</w:t>
-      </w:r>
-      <w:r>
-        <w:br/>
-      </w:r>
-      <w:r>
-        <w:br/>
-      </w:r>
-      <w:r>
-        <w:rPr>
-          <w:rStyle w:val="CommentTok"/>
-        </w:rPr>
-        <w:t xml:space="preserve"># Remove any temporary raster files.</w:t>
-      </w:r>
-      <w:r>
-        <w:br/>
-      </w:r>
-      <w:r>
-        <w:rPr>
-          <w:rStyle w:val="FunctionTok"/>
-        </w:rPr>
-        <w:t xml:space="preserve">tmpFiles</w:t>
-      </w:r>
-      <w:r>
-        <w:rPr>
-          <w:rStyle w:val="NormalTok"/>
-        </w:rPr>
-        <w:t xml:space="preserve">(</w:t>
-      </w:r>
-      <w:r>
-        <w:rPr>
-          <w:rStyle w:val="AttributeTok"/>
-        </w:rPr>
-        <w:t xml:space="preserve">remove =</w:t>
-      </w:r>
-      <w:r>
-        <w:rPr>
-          <w:rStyle w:val="NormalTok"/>
-        </w:rPr>
-        <w:t xml:space="preserve"> </w:t>
-      </w:r>
-      <w:r>
-        <w:rPr>
-          <w:rStyle w:val="ConstantTok"/>
-        </w:rPr>
-        <w:t xml:space="preserve">TRUE</w:t>
-      </w:r>
-      <w:r>
-        <w:rPr>
-          <w:rStyle w:val="NormalTok"/>
-        </w:rPr>
-        <w:t xml:space="preserve">)</w:t>
-      </w:r>
-    </w:p>
-    <w:p>
-      <w:pPr>
-        <w:pStyle w:val="FirstParagraph"/>
-      </w:pPr>
-      <w:r>
-        <w:t xml:space="preserve">We’ll discuss getting data (including working with NetCDF) in more detail in a later lab, for the moment, let’s read in some SST files that I have downloaded and converted to raster for this lab.</w:t>
-      </w:r>
-    </w:p>
-    <w:p>
-      <w:pPr>
-        <w:pStyle w:val="BodyText"/>
-      </w:pPr>
-      <w:r>
-        <w:rPr>
-          <w:b/>
-          <w:bCs/>
-        </w:rPr>
-        <w:t xml:space="preserve">You should download them from Github:</w:t>
-      </w:r>
-      <w:r>
-        <w:rPr>
-          <w:b/>
-          <w:bCs/>
-        </w:rPr>
-        <w:t xml:space="preserve"> </w:t>
-      </w:r>
-      <w:hyperlink r:id="rId80">
-        <w:r>
-          <w:rPr>
-            <w:rStyle w:val="Hyperlink"/>
-            <w:b/>
-            <w:bCs/>
-          </w:rPr>
-          <w:t xml:space="preserve">https://github.com/ryanreisinger/SOES3056/tree/main/Lab%2004/data/sst_files</w:t>
-        </w:r>
-      </w:hyperlink>
-    </w:p>
-    <w:p>
-      <w:pPr>
-        <w:pStyle w:val="BodyText"/>
-      </w:pPr>
-      <w:r>
-        <w:t xml:space="preserve">There are seven files (all with a .tif extension. Save these inside a folder called</w:t>
-      </w:r>
-      <w:r>
-        <w:t xml:space="preserve"> </w:t>
-      </w:r>
-      <w:r>
-        <w:rPr>
-          <w:rStyle w:val="VerbatimChar"/>
-        </w:rPr>
-        <w:t xml:space="preserve">sst_files</w:t>
-      </w:r>
-      <w:r>
-        <w:t xml:space="preserve"> </w:t>
-      </w:r>
-      <w:r>
-        <w:t xml:space="preserve">in your</w:t>
-      </w:r>
-      <w:r>
-        <w:t xml:space="preserve"> </w:t>
-      </w:r>
-      <w:r>
-        <w:rPr>
-          <w:rStyle w:val="VerbatimChar"/>
-        </w:rPr>
-        <w:t xml:space="preserve">data</w:t>
-      </w:r>
-      <w:r>
-        <w:t xml:space="preserve"> </w:t>
-      </w:r>
-      <w:r>
-        <w:t xml:space="preserve">directory.</w:t>
-      </w:r>
-    </w:p>
-    <w:p>
-      <w:pPr>
-        <w:pStyle w:val="BodyText"/>
-      </w:pPr>
-      <w:r>
-        <w:t xml:space="preserve">Once you’ve done that, verify the files are in the right place using the</w:t>
-      </w:r>
-      <w:r>
-        <w:t xml:space="preserve"> </w:t>
-      </w:r>
-      <w:r>
-        <w:rPr>
-          <w:rStyle w:val="VerbatimChar"/>
-        </w:rPr>
-        <w:t xml:space="preserve">list.files()</w:t>
-      </w:r>
-      <w:r>
-        <w:t xml:space="preserve"> </w:t>
-      </w:r>
-      <w:r>
-        <w:t xml:space="preserve">function. This is a handy function for when you start programmatically accessing lots of files.</w:t>
-      </w:r>
-    </w:p>
-    <w:p>
-      <w:pPr>
-        <w:pStyle w:val="SourceCode"/>
-      </w:pPr>
-      <w:r>
-        <w:rPr>
-          <w:rStyle w:val="CommentTok"/>
-        </w:rPr>
-        <w:t xml:space="preserve"># Check that you downloaded the files in the right place.</w:t>
-      </w:r>
-      <w:r>
-        <w:br/>
-      </w:r>
-      <w:r>
-        <w:rPr>
-          <w:rStyle w:val="FunctionTok"/>
-        </w:rPr>
-        <w:t xml:space="preserve">list.files</w:t>
-      </w:r>
-      <w:r>
-        <w:rPr>
-          <w:rStyle w:val="NormalTok"/>
-        </w:rPr>
-        <w:t xml:space="preserve">(</w:t>
-      </w:r>
-      <w:r>
-        <w:rPr>
-          <w:rStyle w:val="StringTok"/>
-        </w:rPr>
-        <w:t xml:space="preserve">"./data/sst_files"</w:t>
-      </w:r>
-      <w:r>
-        <w:rPr>
-          <w:rStyle w:val="NormalTok"/>
-        </w:rPr>
-        <w:t xml:space="preserve">)</w:t>
-      </w:r>
-    </w:p>
-    <w:p>
-      <w:pPr>
-        <w:pStyle w:val="SourceCode"/>
-      </w:pPr>
-      <w:r>
-        <w:rPr>
-          <w:rStyle w:val="VerbatimChar"/>
-        </w:rPr>
-        <w:t xml:space="preserve">## [1] "sst_2020-01-01.tif" "sst_2020-01-02.tif" "sst_2020-01-03.tif"</w:t>
-      </w:r>
-      <w:r>
-        <w:br/>
-      </w:r>
-      <w:r>
-        <w:rPr>
-          <w:rStyle w:val="VerbatimChar"/>
-        </w:rPr>
-        <w:t xml:space="preserve">## [4] "sst_2020-01-04.tif" "sst_2020-01-05.tif" "sst_2020-01-06.tif"</w:t>
-      </w:r>
-      <w:r>
-        <w:br/>
-      </w:r>
-      <w:r>
-        <w:rPr>
-          <w:rStyle w:val="VerbatimChar"/>
-        </w:rPr>
-        <w:t xml:space="preserve">## [7] "sst_2020-01-07.tif"</w:t>
-      </w:r>
-    </w:p>
-    <w:p>
-      <w:pPr>
-        <w:pStyle w:val="FirstParagraph"/>
-      </w:pPr>
-      <w:r>
-        <w:t xml:space="preserve">There are seven SST files. Each file is the daily sea surface temperature for an area in the North Sea, north-east of the Scottish mainland (I want to reproduce the same area as Figure 3.3 in the Scales et al. chapter).</w:t>
-      </w:r>
-    </w:p>
-    <w:p>
-      <w:pPr>
-        <w:pStyle w:val="BodyText"/>
-      </w:pPr>
-      <w:r>
-        <w:t xml:space="preserve">Let’s look at one of these:</w:t>
-      </w:r>
-    </w:p>
-    <w:p>
-      <w:pPr>
-        <w:pStyle w:val="SourceCode"/>
-      </w:pPr>
-      <w:r>
-        <w:rPr>
-          <w:rStyle w:val="NormalTok"/>
-        </w:rPr>
-        <w:t xml:space="preserve">sst_01 </w:t>
-      </w:r>
-      <w:r>
-        <w:rPr>
-          <w:rStyle w:val="OtherTok"/>
-        </w:rPr>
-        <w:t xml:space="preserve">&lt;-</w:t>
-      </w:r>
-      <w:r>
-        <w:rPr>
-          <w:rStyle w:val="NormalTok"/>
-        </w:rPr>
-        <w:t xml:space="preserve"> </w:t>
-      </w:r>
-      <w:r>
-        <w:rPr>
-          <w:rStyle w:val="FunctionTok"/>
-        </w:rPr>
-        <w:t xml:space="preserve">rast</w:t>
-      </w:r>
-      <w:r>
-        <w:rPr>
-          <w:rStyle w:val="NormalTok"/>
-        </w:rPr>
-        <w:t xml:space="preserve">(</w:t>
-      </w:r>
-      <w:r>
-        <w:rPr>
-          <w:rStyle w:val="StringTok"/>
-        </w:rPr>
-        <w:t xml:space="preserve">"./data/sst_files/sst_2020-01-01.tif"</w:t>
-      </w:r>
-      <w:r>
-        <w:rPr>
-          <w:rStyle w:val="NormalTok"/>
-        </w:rPr>
-        <w:t xml:space="preserve">)</w:t>
-      </w:r>
-      <w:r>
-        <w:br/>
-      </w:r>
-      <w:r>
-        <w:br/>
-      </w:r>
-      <w:r>
-        <w:rPr>
-          <w:rStyle w:val="CommentTok"/>
-        </w:rPr>
-        <w:t xml:space="preserve"># Check out the resolution, extent and coordinate reference system.</w:t>
-      </w:r>
-      <w:r>
-        <w:br/>
-      </w:r>
-      <w:r>
-        <w:rPr>
-          <w:rStyle w:val="NormalTok"/>
-        </w:rPr>
-        <w:t xml:space="preserve">sst_01</w:t>
-      </w:r>
-    </w:p>
-    <w:p>
-      <w:pPr>
-        <w:pStyle w:val="SourceCode"/>
-      </w:pPr>
-      <w:r>
-        <w:rPr>
-          <w:rStyle w:val="VerbatimChar"/>
-        </w:rPr>
-        <w:t xml:space="preserve">## class       : SpatRaster </w:t>
-      </w:r>
-      <w:r>
-        <w:br/>
-      </w:r>
-      <w:r>
-        <w:rPr>
-          <w:rStyle w:val="VerbatimChar"/>
-        </w:rPr>
-        <w:t xml:space="preserve">## size        : 401, 500, 1  (nrow, ncol, nlyr)</w:t>
-      </w:r>
-      <w:r>
-        <w:br/>
-      </w:r>
-      <w:r>
-        <w:rPr>
-          <w:rStyle w:val="VerbatimChar"/>
-        </w:rPr>
-        <w:t xml:space="preserve">## resolution  : 0.01, 0.01000056  (x, y)</w:t>
-      </w:r>
-      <w:r>
-        <w:br/>
-      </w:r>
-      <w:r>
-        <w:rPr>
-          <w:rStyle w:val="VerbatimChar"/>
-        </w:rPr>
-        <w:t xml:space="preserve">## extent      : -4, 1, 57.99822, 62.00844  (xmin, xmax, ymin, ymax)</w:t>
-      </w:r>
-      <w:r>
-        <w:br/>
-      </w:r>
-      <w:r>
-        <w:rPr>
-          <w:rStyle w:val="VerbatimChar"/>
-        </w:rPr>
-        <w:t xml:space="preserve">## coord. ref. : lon/lat WGS 84 (EPSG:4326) </w:t>
-      </w:r>
-      <w:r>
-        <w:br/>
-      </w:r>
-      <w:r>
-        <w:rPr>
-          <w:rStyle w:val="VerbatimChar"/>
-        </w:rPr>
-        <w:t xml:space="preserve">## source      : sst_2020-01-01.tif </w:t>
-      </w:r>
-      <w:r>
-        <w:br/>
-      </w:r>
-      <w:r>
-        <w:rPr>
-          <w:rStyle w:val="VerbatimChar"/>
-        </w:rPr>
-        <w:t xml:space="preserve">## name        : sst_2020-01-01 </w:t>
-      </w:r>
-      <w:r>
-        <w:br/>
-      </w:r>
-      <w:r>
-        <w:rPr>
-          <w:rStyle w:val="VerbatimChar"/>
-        </w:rPr>
-        <w:t xml:space="preserve">## min value   :        280.868 </w:t>
-      </w:r>
-      <w:r>
-        <w:br/>
-      </w:r>
-      <w:r>
-        <w:rPr>
-          <w:rStyle w:val="VerbatimChar"/>
-        </w:rPr>
-        <w:t xml:space="preserve">## max value   :        283.000</w:t>
-      </w:r>
-    </w:p>
-    <w:p>
-      <w:pPr>
-        <w:pStyle w:val="FirstParagraph"/>
-      </w:pPr>
-      <w:r>
-        <w:t xml:space="preserve">Note: The coordinate reference system we get by calling</w:t>
-      </w:r>
-      <w:r>
-        <w:t xml:space="preserve"> </w:t>
-      </w:r>
-      <w:r>
-        <w:rPr>
-          <w:rStyle w:val="VerbatimChar"/>
-        </w:rPr>
-        <w:t xml:space="preserve">crs(sst_01)</w:t>
-      </w:r>
-      <w:r>
-        <w:t xml:space="preserve"> </w:t>
-      </w:r>
-      <w:r>
-        <w:t xml:space="preserve">is</w:t>
-      </w:r>
-    </w:p>
-    <w:p>
-      <w:pPr>
-        <w:pStyle w:val="SourceCode"/>
-      </w:pPr>
-      <w:r>
-        <w:rPr>
-          <w:rStyle w:val="VerbatimChar"/>
-        </w:rPr>
-        <w:t xml:space="preserve">lon/lat WGS 84 (EPSG:4326) </w:t>
-      </w:r>
-    </w:p>
-    <w:p>
-      <w:pPr>
-        <w:pStyle w:val="FirstParagraph"/>
-      </w:pPr>
-      <w:r>
-        <w:t xml:space="preserve">This is the WGS 84 system, a common one used, for example, for GPS. We can look up the coordinate reference system using the EPSG code (4326) on the epsg.io website:</w:t>
-      </w:r>
-      <w:r>
-        <w:t xml:space="preserve"> </w:t>
-      </w:r>
-      <w:hyperlink r:id="rId81">
-        <w:r>
-          <w:rPr>
-            <w:rStyle w:val="Hyperlink"/>
-          </w:rPr>
-          <w:t xml:space="preserve">https://epsg.io/4326</w:t>
-        </w:r>
-      </w:hyperlink>
-      <w:r>
-        <w:t xml:space="preserve">.</w:t>
-      </w:r>
-    </w:p>
-    <w:p>
-      <w:pPr>
-        <w:pStyle w:val="BodyText"/>
-      </w:pPr>
-      <w:r>
-        <w:t xml:space="preserve">Let’s plot our raster</w:t>
-      </w:r>
-    </w:p>
-    <w:p>
-      <w:pPr>
-        <w:pStyle w:val="SourceCode"/>
-      </w:pPr>
+        <w:t xml:space="preserve"># We simply subtract the correction value</w:t>
+      </w:r>
+      <w:r>
+        <w:br/>
+      </w:r>
       <w:r>
         <w:rPr>
           <w:rStyle w:val="FunctionTok"/>
@@ -6169,18 +6095,18 @@
           <wp:inline>
             <wp:extent cx="5334000" cy="4267200"/>
             <wp:effectExtent b="0" l="0" r="0" t="0"/>
-            <wp:docPr descr="" title="" id="83" name="Picture"/>
+            <wp:docPr descr="" title="" id="84" name="Picture"/>
             <a:graphic>
               <a:graphicData uri="http://schemas.openxmlformats.org/drawingml/2006/picture">
                 <pic:pic>
                   <pic:nvPicPr>
-                    <pic:cNvPr descr="Lab_04_files/figure-docx/unnamed-chunk-15-1.png" id="84" name="Picture"/>
+                    <pic:cNvPr descr="Lab_04_files/figure-docx/unnamed-chunk-16-1.png" id="85" name="Picture"/>
                     <pic:cNvPicPr>
                       <a:picLocks noChangeArrowheads="1" noChangeAspect="1"/>
                     </pic:cNvPicPr>
                   </pic:nvPicPr>
                   <pic:blipFill>
-                    <a:blip r:embed="rId82"/>
+                    <a:blip r:embed="rId83"/>
                     <a:stretch>
                       <a:fillRect/>
                     </a:stretch>
@@ -6209,42 +6135,64 @@
     </w:p>
     <w:p>
       <w:pPr>
-        <w:pStyle w:val="BodyText"/>
-      </w:pPr>
-      <w:r>
-        <w:t xml:space="preserve">Notice the values. The temperature is measured in Kelvin, so we need to correct it.</w:t>
-      </w:r>
-    </w:p>
-    <w:p>
-      <w:pPr>
-        <w:pStyle w:val="BodyText"/>
-      </w:pPr>
-      <w:r>
-        <w:t xml:space="preserve">We can use</w:t>
-      </w:r>
-      <w:r>
-        <w:t xml:space="preserve"> </w:t>
-      </w:r>
-      <w:r>
-        <w:rPr>
-          <w:i/>
-          <w:iCs/>
-        </w:rPr>
-        <w:t xml:space="preserve">raster algebra</w:t>
-      </w:r>
-      <w:r>
-        <w:t xml:space="preserve"> </w:t>
-      </w:r>
-      <w:r>
-        <w:t xml:space="preserve">in various ways. In this case, we can substract a single value from the whole raster to make the correction.</w:t>
-      </w:r>
-    </w:p>
-    <w:p>
-      <w:pPr>
         <w:pStyle w:val="SourceCode"/>
       </w:pPr>
       <w:r>
         <w:rPr>
+          <w:rStyle w:val="FunctionTok"/>
+        </w:rPr>
+        <w:t xml:space="preserve">minmax</w:t>
+      </w:r>
+      <w:r>
+        <w:rPr>
+          <w:rStyle w:val="NormalTok"/>
+        </w:rPr>
+        <w:t xml:space="preserve">(sst_01)</w:t>
+      </w:r>
+    </w:p>
+    <w:p>
+      <w:pPr>
+        <w:pStyle w:val="SourceCode"/>
+      </w:pPr>
+      <w:r>
+        <w:rPr>
+          <w:rStyle w:val="VerbatimChar"/>
+        </w:rPr>
+        <w:t xml:space="preserve">##     sst_2020-01-01</w:t>
+      </w:r>
+      <w:r>
+        <w:br/>
+      </w:r>
+      <w:r>
+        <w:rPr>
+          <w:rStyle w:val="VerbatimChar"/>
+        </w:rPr>
+        <w:t xml:space="preserve">## min       7.718011</w:t>
+      </w:r>
+      <w:r>
+        <w:br/>
+      </w:r>
+      <w:r>
+        <w:rPr>
+          <w:rStyle w:val="VerbatimChar"/>
+        </w:rPr>
+        <w:t xml:space="preserve">## max       9.850000</w:t>
+      </w:r>
+    </w:p>
+    <w:p>
+      <w:pPr>
+        <w:pStyle w:val="FirstParagraph"/>
+      </w:pPr>
+      <w:r>
+        <w:t xml:space="preserve">Let’s read in the files for all seven days, and correct them as we read them in.</w:t>
+      </w:r>
+    </w:p>
+    <w:p>
+      <w:pPr>
+        <w:pStyle w:val="SourceCode"/>
+      </w:pPr>
+      <w:r>
+        <w:rPr>
           <w:rStyle w:val="NormalTok"/>
         </w:rPr>
         <w:t xml:space="preserve">sst_01 </w:t>
@@ -6259,7 +6207,31 @@
         <w:rPr>
           <w:rStyle w:val="NormalTok"/>
         </w:rPr>
-        <w:t xml:space="preserve"> sst_01 </w:t>
+        <w:t xml:space="preserve"> </w:t>
+      </w:r>
+      <w:r>
+        <w:rPr>
+          <w:rStyle w:val="FunctionTok"/>
+        </w:rPr>
+        <w:t xml:space="preserve">rast</w:t>
+      </w:r>
+      <w:r>
+        <w:rPr>
+          <w:rStyle w:val="NormalTok"/>
+        </w:rPr>
+        <w:t xml:space="preserve">(</w:t>
+      </w:r>
+      <w:r>
+        <w:rPr>
+          <w:rStyle w:val="StringTok"/>
+        </w:rPr>
+        <w:t xml:space="preserve">"./data/sst_files/sst_2020-01-01.tif"</w:t>
+      </w:r>
+      <w:r>
+        <w:rPr>
+          <w:rStyle w:val="NormalTok"/>
+        </w:rPr>
+        <w:t xml:space="preserve">) </w:t>
       </w:r>
       <w:r>
         <w:rPr>
@@ -6280,31 +6252,482 @@
         <w:t xml:space="preserve">273.15</w:t>
       </w:r>
       <w:r>
-        <w:rPr>
-          <w:rStyle w:val="NormalTok"/>
-        </w:rPr>
-        <w:t xml:space="preserve"> </w:t>
-      </w:r>
+        <w:br/>
+      </w:r>
+      <w:r>
+        <w:rPr>
+          <w:rStyle w:val="NormalTok"/>
+        </w:rPr>
+        <w:t xml:space="preserve">sst_02 </w:t>
+      </w:r>
+      <w:r>
+        <w:rPr>
+          <w:rStyle w:val="OtherTok"/>
+        </w:rPr>
+        <w:t xml:space="preserve">&lt;-</w:t>
+      </w:r>
+      <w:r>
+        <w:rPr>
+          <w:rStyle w:val="NormalTok"/>
+        </w:rPr>
+        <w:t xml:space="preserve"> </w:t>
+      </w:r>
+      <w:r>
+        <w:rPr>
+          <w:rStyle w:val="FunctionTok"/>
+        </w:rPr>
+        <w:t xml:space="preserve">rast</w:t>
+      </w:r>
+      <w:r>
+        <w:rPr>
+          <w:rStyle w:val="NormalTok"/>
+        </w:rPr>
+        <w:t xml:space="preserve">(</w:t>
+      </w:r>
+      <w:r>
+        <w:rPr>
+          <w:rStyle w:val="StringTok"/>
+        </w:rPr>
+        <w:t xml:space="preserve">"./data/sst_files/sst_2020-01-02.tif"</w:t>
+      </w:r>
+      <w:r>
+        <w:rPr>
+          <w:rStyle w:val="NormalTok"/>
+        </w:rPr>
+        <w:t xml:space="preserve">) </w:t>
+      </w:r>
+      <w:r>
+        <w:rPr>
+          <w:rStyle w:val="SpecialCharTok"/>
+        </w:rPr>
+        <w:t xml:space="preserve">-</w:t>
+      </w:r>
+      <w:r>
+        <w:rPr>
+          <w:rStyle w:val="NormalTok"/>
+        </w:rPr>
+        <w:t xml:space="preserve"> </w:t>
+      </w:r>
+      <w:r>
+        <w:rPr>
+          <w:rStyle w:val="FloatTok"/>
+        </w:rPr>
+        <w:t xml:space="preserve">273.15</w:t>
+      </w:r>
+      <w:r>
+        <w:br/>
+      </w:r>
+      <w:r>
+        <w:rPr>
+          <w:rStyle w:val="NormalTok"/>
+        </w:rPr>
+        <w:t xml:space="preserve">sst_03 </w:t>
+      </w:r>
+      <w:r>
+        <w:rPr>
+          <w:rStyle w:val="OtherTok"/>
+        </w:rPr>
+        <w:t xml:space="preserve">&lt;-</w:t>
+      </w:r>
+      <w:r>
+        <w:rPr>
+          <w:rStyle w:val="NormalTok"/>
+        </w:rPr>
+        <w:t xml:space="preserve"> </w:t>
+      </w:r>
+      <w:r>
+        <w:rPr>
+          <w:rStyle w:val="FunctionTok"/>
+        </w:rPr>
+        <w:t xml:space="preserve">rast</w:t>
+      </w:r>
+      <w:r>
+        <w:rPr>
+          <w:rStyle w:val="NormalTok"/>
+        </w:rPr>
+        <w:t xml:space="preserve">(</w:t>
+      </w:r>
+      <w:r>
+        <w:rPr>
+          <w:rStyle w:val="StringTok"/>
+        </w:rPr>
+        <w:t xml:space="preserve">"./data/sst_files/sst_2020-01-03.tif"</w:t>
+      </w:r>
+      <w:r>
+        <w:rPr>
+          <w:rStyle w:val="NormalTok"/>
+        </w:rPr>
+        <w:t xml:space="preserve">) </w:t>
+      </w:r>
+      <w:r>
+        <w:rPr>
+          <w:rStyle w:val="SpecialCharTok"/>
+        </w:rPr>
+        <w:t xml:space="preserve">-</w:t>
+      </w:r>
+      <w:r>
+        <w:rPr>
+          <w:rStyle w:val="NormalTok"/>
+        </w:rPr>
+        <w:t xml:space="preserve"> </w:t>
+      </w:r>
+      <w:r>
+        <w:rPr>
+          <w:rStyle w:val="FloatTok"/>
+        </w:rPr>
+        <w:t xml:space="preserve">273.15</w:t>
+      </w:r>
+      <w:r>
+        <w:br/>
+      </w:r>
+      <w:r>
+        <w:rPr>
+          <w:rStyle w:val="NormalTok"/>
+        </w:rPr>
+        <w:t xml:space="preserve">sst_04 </w:t>
+      </w:r>
+      <w:r>
+        <w:rPr>
+          <w:rStyle w:val="OtherTok"/>
+        </w:rPr>
+        <w:t xml:space="preserve">&lt;-</w:t>
+      </w:r>
+      <w:r>
+        <w:rPr>
+          <w:rStyle w:val="NormalTok"/>
+        </w:rPr>
+        <w:t xml:space="preserve"> </w:t>
+      </w:r>
+      <w:r>
+        <w:rPr>
+          <w:rStyle w:val="FunctionTok"/>
+        </w:rPr>
+        <w:t xml:space="preserve">rast</w:t>
+      </w:r>
+      <w:r>
+        <w:rPr>
+          <w:rStyle w:val="NormalTok"/>
+        </w:rPr>
+        <w:t xml:space="preserve">(</w:t>
+      </w:r>
+      <w:r>
+        <w:rPr>
+          <w:rStyle w:val="StringTok"/>
+        </w:rPr>
+        <w:t xml:space="preserve">"./data/sst_files/sst_2020-01-04.tif"</w:t>
+      </w:r>
+      <w:r>
+        <w:rPr>
+          <w:rStyle w:val="NormalTok"/>
+        </w:rPr>
+        <w:t xml:space="preserve">) </w:t>
+      </w:r>
+      <w:r>
+        <w:rPr>
+          <w:rStyle w:val="SpecialCharTok"/>
+        </w:rPr>
+        <w:t xml:space="preserve">-</w:t>
+      </w:r>
+      <w:r>
+        <w:rPr>
+          <w:rStyle w:val="NormalTok"/>
+        </w:rPr>
+        <w:t xml:space="preserve"> </w:t>
+      </w:r>
+      <w:r>
+        <w:rPr>
+          <w:rStyle w:val="FloatTok"/>
+        </w:rPr>
+        <w:t xml:space="preserve">273.15</w:t>
+      </w:r>
+      <w:r>
+        <w:br/>
+      </w:r>
+      <w:r>
+        <w:rPr>
+          <w:rStyle w:val="NormalTok"/>
+        </w:rPr>
+        <w:t xml:space="preserve">sst_05 </w:t>
+      </w:r>
+      <w:r>
+        <w:rPr>
+          <w:rStyle w:val="OtherTok"/>
+        </w:rPr>
+        <w:t xml:space="preserve">&lt;-</w:t>
+      </w:r>
+      <w:r>
+        <w:rPr>
+          <w:rStyle w:val="NormalTok"/>
+        </w:rPr>
+        <w:t xml:space="preserve"> </w:t>
+      </w:r>
+      <w:r>
+        <w:rPr>
+          <w:rStyle w:val="FunctionTok"/>
+        </w:rPr>
+        <w:t xml:space="preserve">rast</w:t>
+      </w:r>
+      <w:r>
+        <w:rPr>
+          <w:rStyle w:val="NormalTok"/>
+        </w:rPr>
+        <w:t xml:space="preserve">(</w:t>
+      </w:r>
+      <w:r>
+        <w:rPr>
+          <w:rStyle w:val="StringTok"/>
+        </w:rPr>
+        <w:t xml:space="preserve">"./data/sst_files/sst_2020-01-05.tif"</w:t>
+      </w:r>
+      <w:r>
+        <w:rPr>
+          <w:rStyle w:val="NormalTok"/>
+        </w:rPr>
+        <w:t xml:space="preserve">) </w:t>
+      </w:r>
+      <w:r>
+        <w:rPr>
+          <w:rStyle w:val="SpecialCharTok"/>
+        </w:rPr>
+        <w:t xml:space="preserve">-</w:t>
+      </w:r>
+      <w:r>
+        <w:rPr>
+          <w:rStyle w:val="NormalTok"/>
+        </w:rPr>
+        <w:t xml:space="preserve"> </w:t>
+      </w:r>
+      <w:r>
+        <w:rPr>
+          <w:rStyle w:val="FloatTok"/>
+        </w:rPr>
+        <w:t xml:space="preserve">273.15</w:t>
+      </w:r>
+      <w:r>
+        <w:br/>
+      </w:r>
+      <w:r>
+        <w:rPr>
+          <w:rStyle w:val="NormalTok"/>
+        </w:rPr>
+        <w:t xml:space="preserve">sst_06 </w:t>
+      </w:r>
+      <w:r>
+        <w:rPr>
+          <w:rStyle w:val="OtherTok"/>
+        </w:rPr>
+        <w:t xml:space="preserve">&lt;-</w:t>
+      </w:r>
+      <w:r>
+        <w:rPr>
+          <w:rStyle w:val="NormalTok"/>
+        </w:rPr>
+        <w:t xml:space="preserve"> </w:t>
+      </w:r>
+      <w:r>
+        <w:rPr>
+          <w:rStyle w:val="FunctionTok"/>
+        </w:rPr>
+        <w:t xml:space="preserve">rast</w:t>
+      </w:r>
+      <w:r>
+        <w:rPr>
+          <w:rStyle w:val="NormalTok"/>
+        </w:rPr>
+        <w:t xml:space="preserve">(</w:t>
+      </w:r>
+      <w:r>
+        <w:rPr>
+          <w:rStyle w:val="StringTok"/>
+        </w:rPr>
+        <w:t xml:space="preserve">"./data/sst_files/sst_2020-01-06.tif"</w:t>
+      </w:r>
+      <w:r>
+        <w:rPr>
+          <w:rStyle w:val="NormalTok"/>
+        </w:rPr>
+        <w:t xml:space="preserve">) </w:t>
+      </w:r>
+      <w:r>
+        <w:rPr>
+          <w:rStyle w:val="SpecialCharTok"/>
+        </w:rPr>
+        <w:t xml:space="preserve">-</w:t>
+      </w:r>
+      <w:r>
+        <w:rPr>
+          <w:rStyle w:val="NormalTok"/>
+        </w:rPr>
+        <w:t xml:space="preserve"> </w:t>
+      </w:r>
+      <w:r>
+        <w:rPr>
+          <w:rStyle w:val="FloatTok"/>
+        </w:rPr>
+        <w:t xml:space="preserve">273.15</w:t>
+      </w:r>
+      <w:r>
+        <w:br/>
+      </w:r>
+      <w:r>
+        <w:rPr>
+          <w:rStyle w:val="NormalTok"/>
+        </w:rPr>
+        <w:t xml:space="preserve">sst_07 </w:t>
+      </w:r>
+      <w:r>
+        <w:rPr>
+          <w:rStyle w:val="OtherTok"/>
+        </w:rPr>
+        <w:t xml:space="preserve">&lt;-</w:t>
+      </w:r>
+      <w:r>
+        <w:rPr>
+          <w:rStyle w:val="NormalTok"/>
+        </w:rPr>
+        <w:t xml:space="preserve"> </w:t>
+      </w:r>
+      <w:r>
+        <w:rPr>
+          <w:rStyle w:val="FunctionTok"/>
+        </w:rPr>
+        <w:t xml:space="preserve">rast</w:t>
+      </w:r>
+      <w:r>
+        <w:rPr>
+          <w:rStyle w:val="NormalTok"/>
+        </w:rPr>
+        <w:t xml:space="preserve">(</w:t>
+      </w:r>
+      <w:r>
+        <w:rPr>
+          <w:rStyle w:val="StringTok"/>
+        </w:rPr>
+        <w:t xml:space="preserve">"./data/sst_files/sst_2020-01-07.tif"</w:t>
+      </w:r>
+      <w:r>
+        <w:rPr>
+          <w:rStyle w:val="NormalTok"/>
+        </w:rPr>
+        <w:t xml:space="preserve">) </w:t>
+      </w:r>
+      <w:r>
+        <w:rPr>
+          <w:rStyle w:val="SpecialCharTok"/>
+        </w:rPr>
+        <w:t xml:space="preserve">-</w:t>
+      </w:r>
+      <w:r>
+        <w:rPr>
+          <w:rStyle w:val="NormalTok"/>
+        </w:rPr>
+        <w:t xml:space="preserve"> </w:t>
+      </w:r>
+      <w:r>
+        <w:rPr>
+          <w:rStyle w:val="FloatTok"/>
+        </w:rPr>
+        <w:t xml:space="preserve">273.15</w:t>
+      </w:r>
+    </w:p>
+    <w:bookmarkStart w:id="96" w:name="raster-stacks"/>
+    <w:p>
+      <w:pPr>
+        <w:pStyle w:val="Heading3"/>
+      </w:pPr>
+      <w:r>
+        <w:t xml:space="preserve">Raster stacks</w:t>
+      </w:r>
+    </w:p>
+    <w:p>
+      <w:pPr>
+        <w:pStyle w:val="FirstParagraph"/>
+      </w:pPr>
+      <w:r>
+        <w:t xml:space="preserve">We can have many layers in a raster, representing different times or different bands in the case of multispectral imagery. This means we can</w:t>
+      </w:r>
+      <w:r>
+        <w:t xml:space="preserve"> </w:t>
+      </w:r>
+      <w:r>
+        <w:t xml:space="preserve">‘stack’</w:t>
+      </w:r>
+      <w:r>
+        <w:t xml:space="preserve"> </w:t>
+      </w:r>
+      <w:r>
+        <w:t xml:space="preserve">each daily file into a single</w:t>
+      </w:r>
+      <w:r>
+        <w:t xml:space="preserve"> </w:t>
+      </w:r>
+      <w:r>
+        <w:t xml:space="preserve">‘raster stack’</w:t>
+      </w:r>
+      <w:r>
+        <w:t xml:space="preserve"> </w:t>
+      </w:r>
+      <w:r>
+        <w:t xml:space="preserve">with 7 layers.</w:t>
+      </w:r>
+    </w:p>
+    <w:p>
+      <w:pPr>
+        <w:pStyle w:val="SourceCode"/>
+      </w:pPr>
       <w:r>
         <w:rPr>
           <w:rStyle w:val="CommentTok"/>
         </w:rPr>
-        <w:t xml:space="preserve"># We simply subtract the correction value</w:t>
-      </w:r>
-      <w:r>
-        <w:br/>
+        <w:t xml:space="preserve"># We simply use the c() function</w:t>
+      </w:r>
+      <w:r>
+        <w:br/>
+      </w:r>
+      <w:r>
+        <w:rPr>
+          <w:rStyle w:val="NormalTok"/>
+        </w:rPr>
+        <w:t xml:space="preserve">sst_all </w:t>
+      </w:r>
+      <w:r>
+        <w:rPr>
+          <w:rStyle w:val="OtherTok"/>
+        </w:rPr>
+        <w:t xml:space="preserve">&lt;-</w:t>
+      </w:r>
+      <w:r>
+        <w:rPr>
+          <w:rStyle w:val="NormalTok"/>
+        </w:rPr>
+        <w:t xml:space="preserve"> </w:t>
       </w:r>
       <w:r>
         <w:rPr>
           <w:rStyle w:val="FunctionTok"/>
         </w:rPr>
+        <w:t xml:space="preserve">c</w:t>
+      </w:r>
+      <w:r>
+        <w:rPr>
+          <w:rStyle w:val="NormalTok"/>
+        </w:rPr>
+        <w:t xml:space="preserve">(sst_01, sst_02, sst_03, sst_04, sst_05, sst_06, sst_07)</w:t>
+      </w:r>
+      <w:r>
+        <w:br/>
+      </w:r>
+      <w:r>
+        <w:rPr>
+          <w:rStyle w:val="FunctionTok"/>
+        </w:rPr>
         <w:t xml:space="preserve">plot</w:t>
       </w:r>
       <w:r>
         <w:rPr>
           <w:rStyle w:val="NormalTok"/>
         </w:rPr>
-        <w:t xml:space="preserve">(sst_01)</w:t>
+        <w:t xml:space="preserve">(sst_all)</w:t>
       </w:r>
     </w:p>
     <w:p>
@@ -6316,18 +6739,18 @@
           <wp:inline>
             <wp:extent cx="5334000" cy="4267200"/>
             <wp:effectExtent b="0" l="0" r="0" t="0"/>
-            <wp:docPr descr="" title="" id="86" name="Picture"/>
+            <wp:docPr descr="" title="" id="87" name="Picture"/>
             <a:graphic>
               <a:graphicData uri="http://schemas.openxmlformats.org/drawingml/2006/picture">
                 <pic:pic>
                   <pic:nvPicPr>
-                    <pic:cNvPr descr="Lab_04_files/figure-docx/unnamed-chunk-16-1.png" id="87" name="Picture"/>
+                    <pic:cNvPr descr="Lab_04_files/figure-docx/unnamed-chunk-18-1.png" id="88" name="Picture"/>
                     <pic:cNvPicPr>
                       <a:picLocks noChangeArrowheads="1" noChangeAspect="1"/>
                     </pic:cNvPicPr>
                   </pic:nvPicPr>
                   <pic:blipFill>
-                    <a:blip r:embed="rId85"/>
+                    <a:blip r:embed="rId86"/>
                     <a:stretch>
                       <a:fillRect/>
                     </a:stretch>
@@ -6356,599 +6779,93 @@
     </w:p>
     <w:p>
       <w:pPr>
+        <w:pStyle w:val="BodyText"/>
+      </w:pPr>
+      <w:r>
+        <w:t xml:space="preserve">Again, we can use mathematical functions to work with rasters. For example, we could calculate the average value in each grid cell (pixel) across the whole week. Notice that this will produce a single raster, because we have calculated a single mean for each cell.</w:t>
+      </w:r>
+    </w:p>
+    <w:p>
+      <w:pPr>
         <w:pStyle w:val="SourceCode"/>
       </w:pPr>
       <w:r>
         <w:rPr>
+          <w:rStyle w:val="NormalTok"/>
+        </w:rPr>
+        <w:t xml:space="preserve">sst_mean </w:t>
+      </w:r>
+      <w:r>
+        <w:rPr>
+          <w:rStyle w:val="OtherTok"/>
+        </w:rPr>
+        <w:t xml:space="preserve">&lt;-</w:t>
+      </w:r>
+      <w:r>
+        <w:rPr>
+          <w:rStyle w:val="NormalTok"/>
+        </w:rPr>
+        <w:t xml:space="preserve"> </w:t>
+      </w:r>
+      <w:r>
+        <w:rPr>
           <w:rStyle w:val="FunctionTok"/>
         </w:rPr>
-        <w:t xml:space="preserve">minmax</w:t>
-      </w:r>
-      <w:r>
-        <w:rPr>
-          <w:rStyle w:val="NormalTok"/>
-        </w:rPr>
-        <w:t xml:space="preserve">(sst_01)</w:t>
-      </w:r>
-    </w:p>
-    <w:p>
-      <w:pPr>
-        <w:pStyle w:val="SourceCode"/>
-      </w:pPr>
-      <w:r>
-        <w:rPr>
-          <w:rStyle w:val="VerbatimChar"/>
-        </w:rPr>
-        <w:t xml:space="preserve">##     sst_2020-01-01</w:t>
-      </w:r>
-      <w:r>
-        <w:br/>
-      </w:r>
-      <w:r>
-        <w:rPr>
-          <w:rStyle w:val="VerbatimChar"/>
-        </w:rPr>
-        <w:t xml:space="preserve">## min       7.718011</w:t>
-      </w:r>
-      <w:r>
-        <w:br/>
-      </w:r>
-      <w:r>
-        <w:rPr>
-          <w:rStyle w:val="VerbatimChar"/>
-        </w:rPr>
-        <w:t xml:space="preserve">## max       9.850000</w:t>
-      </w:r>
-    </w:p>
-    <w:p>
-      <w:pPr>
-        <w:pStyle w:val="FirstParagraph"/>
-      </w:pPr>
-      <w:r>
-        <w:t xml:space="preserve">Let’s read in the files for all seven days, and correct them as we read them in.</w:t>
-      </w:r>
-    </w:p>
-    <w:p>
-      <w:pPr>
-        <w:pStyle w:val="SourceCode"/>
-      </w:pPr>
-      <w:r>
-        <w:rPr>
-          <w:rStyle w:val="NormalTok"/>
-        </w:rPr>
-        <w:t xml:space="preserve">sst_01 </w:t>
-      </w:r>
-      <w:r>
-        <w:rPr>
-          <w:rStyle w:val="OtherTok"/>
-        </w:rPr>
-        <w:t xml:space="preserve">&lt;-</w:t>
-      </w:r>
-      <w:r>
-        <w:rPr>
-          <w:rStyle w:val="NormalTok"/>
-        </w:rPr>
-        <w:t xml:space="preserve"> </w:t>
+        <w:t xml:space="preserve">mean</w:t>
+      </w:r>
+      <w:r>
+        <w:rPr>
+          <w:rStyle w:val="NormalTok"/>
+        </w:rPr>
+        <w:t xml:space="preserve">(sst_all)</w:t>
+      </w:r>
+      <w:r>
+        <w:br/>
       </w:r>
       <w:r>
         <w:rPr>
           <w:rStyle w:val="FunctionTok"/>
         </w:rPr>
-        <w:t xml:space="preserve">rast</w:t>
-      </w:r>
-      <w:r>
-        <w:rPr>
-          <w:rStyle w:val="NormalTok"/>
-        </w:rPr>
-        <w:t xml:space="preserve">(</w:t>
+        <w:t xml:space="preserve">plot</w:t>
+      </w:r>
+      <w:r>
+        <w:rPr>
+          <w:rStyle w:val="NormalTok"/>
+        </w:rPr>
+        <w:t xml:space="preserve">(sst_mean,</w:t>
+      </w:r>
+      <w:r>
+        <w:br/>
+      </w:r>
+      <w:r>
+        <w:rPr>
+          <w:rStyle w:val="NormalTok"/>
+        </w:rPr>
+        <w:t xml:space="preserve">     </w:t>
+      </w:r>
+      <w:r>
+        <w:rPr>
+          <w:rStyle w:val="AttributeTok"/>
+        </w:rPr>
+        <w:t xml:space="preserve">main =</w:t>
+      </w:r>
+      <w:r>
+        <w:rPr>
+          <w:rStyle w:val="NormalTok"/>
+        </w:rPr>
+        <w:t xml:space="preserve"> </w:t>
       </w:r>
       <w:r>
         <w:rPr>
           <w:rStyle w:val="StringTok"/>
         </w:rPr>
-        <w:t xml:space="preserve">"./data/sst_files/sst_2020-01-01.tif"</w:t>
-      </w:r>
-      <w:r>
-        <w:rPr>
-          <w:rStyle w:val="NormalTok"/>
-        </w:rPr>
-        <w:t xml:space="preserve">) </w:t>
-      </w:r>
-      <w:r>
-        <w:rPr>
-          <w:rStyle w:val="SpecialCharTok"/>
-        </w:rPr>
-        <w:t xml:space="preserve">-</w:t>
-      </w:r>
-      <w:r>
-        <w:rPr>
-          <w:rStyle w:val="NormalTok"/>
-        </w:rPr>
-        <w:t xml:space="preserve"> </w:t>
-      </w:r>
-      <w:r>
-        <w:rPr>
-          <w:rStyle w:val="FloatTok"/>
-        </w:rPr>
-        <w:t xml:space="preserve">273.15</w:t>
-      </w:r>
-      <w:r>
-        <w:br/>
-      </w:r>
-      <w:r>
-        <w:rPr>
-          <w:rStyle w:val="NormalTok"/>
-        </w:rPr>
-        <w:t xml:space="preserve">sst_02 </w:t>
-      </w:r>
-      <w:r>
-        <w:rPr>
-          <w:rStyle w:val="OtherTok"/>
-        </w:rPr>
-        <w:t xml:space="preserve">&lt;-</w:t>
-      </w:r>
-      <w:r>
-        <w:rPr>
-          <w:rStyle w:val="NormalTok"/>
-        </w:rPr>
-        <w:t xml:space="preserve"> </w:t>
-      </w:r>
-      <w:r>
-        <w:rPr>
-          <w:rStyle w:val="FunctionTok"/>
-        </w:rPr>
-        <w:t xml:space="preserve">rast</w:t>
-      </w:r>
-      <w:r>
-        <w:rPr>
-          <w:rStyle w:val="NormalTok"/>
-        </w:rPr>
-        <w:t xml:space="preserve">(</w:t>
-      </w:r>
-      <w:r>
-        <w:rPr>
-          <w:rStyle w:val="StringTok"/>
-        </w:rPr>
-        <w:t xml:space="preserve">"./data/sst_files/sst_2020-01-02.tif"</w:t>
-      </w:r>
-      <w:r>
-        <w:rPr>
-          <w:rStyle w:val="NormalTok"/>
-        </w:rPr>
-        <w:t xml:space="preserve">) </w:t>
-      </w:r>
-      <w:r>
-        <w:rPr>
-          <w:rStyle w:val="SpecialCharTok"/>
-        </w:rPr>
-        <w:t xml:space="preserve">-</w:t>
-      </w:r>
-      <w:r>
-        <w:rPr>
-          <w:rStyle w:val="NormalTok"/>
-        </w:rPr>
-        <w:t xml:space="preserve"> </w:t>
-      </w:r>
-      <w:r>
-        <w:rPr>
-          <w:rStyle w:val="FloatTok"/>
-        </w:rPr>
-        <w:t xml:space="preserve">273.15</w:t>
-      </w:r>
-      <w:r>
-        <w:br/>
-      </w:r>
-      <w:r>
-        <w:rPr>
-          <w:rStyle w:val="NormalTok"/>
-        </w:rPr>
-        <w:t xml:space="preserve">sst_03 </w:t>
-      </w:r>
-      <w:r>
-        <w:rPr>
-          <w:rStyle w:val="OtherTok"/>
-        </w:rPr>
-        <w:t xml:space="preserve">&lt;-</w:t>
-      </w:r>
-      <w:r>
-        <w:rPr>
-          <w:rStyle w:val="NormalTok"/>
-        </w:rPr>
-        <w:t xml:space="preserve"> </w:t>
-      </w:r>
-      <w:r>
-        <w:rPr>
-          <w:rStyle w:val="FunctionTok"/>
-        </w:rPr>
-        <w:t xml:space="preserve">rast</w:t>
-      </w:r>
-      <w:r>
-        <w:rPr>
-          <w:rStyle w:val="NormalTok"/>
-        </w:rPr>
-        <w:t xml:space="preserve">(</w:t>
-      </w:r>
-      <w:r>
-        <w:rPr>
-          <w:rStyle w:val="StringTok"/>
-        </w:rPr>
-        <w:t xml:space="preserve">"./data/sst_files/sst_2020-01-03.tif"</w:t>
-      </w:r>
-      <w:r>
-        <w:rPr>
-          <w:rStyle w:val="NormalTok"/>
-        </w:rPr>
-        <w:t xml:space="preserve">) </w:t>
-      </w:r>
-      <w:r>
-        <w:rPr>
-          <w:rStyle w:val="SpecialCharTok"/>
-        </w:rPr>
-        <w:t xml:space="preserve">-</w:t>
-      </w:r>
-      <w:r>
-        <w:rPr>
-          <w:rStyle w:val="NormalTok"/>
-        </w:rPr>
-        <w:t xml:space="preserve"> </w:t>
-      </w:r>
-      <w:r>
-        <w:rPr>
-          <w:rStyle w:val="FloatTok"/>
-        </w:rPr>
-        <w:t xml:space="preserve">273.15</w:t>
-      </w:r>
-      <w:r>
-        <w:br/>
-      </w:r>
-      <w:r>
-        <w:rPr>
-          <w:rStyle w:val="NormalTok"/>
-        </w:rPr>
-        <w:t xml:space="preserve">sst_04 </w:t>
-      </w:r>
-      <w:r>
-        <w:rPr>
-          <w:rStyle w:val="OtherTok"/>
-        </w:rPr>
-        <w:t xml:space="preserve">&lt;-</w:t>
-      </w:r>
-      <w:r>
-        <w:rPr>
-          <w:rStyle w:val="NormalTok"/>
-        </w:rPr>
-        <w:t xml:space="preserve"> </w:t>
-      </w:r>
-      <w:r>
-        <w:rPr>
-          <w:rStyle w:val="FunctionTok"/>
-        </w:rPr>
-        <w:t xml:space="preserve">rast</w:t>
-      </w:r>
-      <w:r>
-        <w:rPr>
-          <w:rStyle w:val="NormalTok"/>
-        </w:rPr>
-        <w:t xml:space="preserve">(</w:t>
-      </w:r>
-      <w:r>
-        <w:rPr>
-          <w:rStyle w:val="StringTok"/>
-        </w:rPr>
-        <w:t xml:space="preserve">"./data/sst_files/sst_2020-01-04.tif"</w:t>
-      </w:r>
-      <w:r>
-        <w:rPr>
-          <w:rStyle w:val="NormalTok"/>
-        </w:rPr>
-        <w:t xml:space="preserve">) </w:t>
-      </w:r>
-      <w:r>
-        <w:rPr>
-          <w:rStyle w:val="SpecialCharTok"/>
-        </w:rPr>
-        <w:t xml:space="preserve">-</w:t>
-      </w:r>
-      <w:r>
-        <w:rPr>
-          <w:rStyle w:val="NormalTok"/>
-        </w:rPr>
-        <w:t xml:space="preserve"> </w:t>
-      </w:r>
-      <w:r>
-        <w:rPr>
-          <w:rStyle w:val="FloatTok"/>
-        </w:rPr>
-        <w:t xml:space="preserve">273.15</w:t>
-      </w:r>
-      <w:r>
-        <w:br/>
-      </w:r>
-      <w:r>
-        <w:rPr>
-          <w:rStyle w:val="NormalTok"/>
-        </w:rPr>
-        <w:t xml:space="preserve">sst_05 </w:t>
-      </w:r>
-      <w:r>
-        <w:rPr>
-          <w:rStyle w:val="OtherTok"/>
-        </w:rPr>
-        <w:t xml:space="preserve">&lt;-</w:t>
-      </w:r>
-      <w:r>
-        <w:rPr>
-          <w:rStyle w:val="NormalTok"/>
-        </w:rPr>
-        <w:t xml:space="preserve"> </w:t>
-      </w:r>
-      <w:r>
-        <w:rPr>
-          <w:rStyle w:val="FunctionTok"/>
-        </w:rPr>
-        <w:t xml:space="preserve">rast</w:t>
-      </w:r>
-      <w:r>
-        <w:rPr>
-          <w:rStyle w:val="NormalTok"/>
-        </w:rPr>
-        <w:t xml:space="preserve">(</w:t>
-      </w:r>
-      <w:r>
-        <w:rPr>
-          <w:rStyle w:val="StringTok"/>
-        </w:rPr>
-        <w:t xml:space="preserve">"./data/sst_files/sst_2020-01-05.tif"</w:t>
-      </w:r>
-      <w:r>
-        <w:rPr>
-          <w:rStyle w:val="NormalTok"/>
-        </w:rPr>
-        <w:t xml:space="preserve">) </w:t>
-      </w:r>
-      <w:r>
-        <w:rPr>
-          <w:rStyle w:val="SpecialCharTok"/>
-        </w:rPr>
-        <w:t xml:space="preserve">-</w:t>
-      </w:r>
-      <w:r>
-        <w:rPr>
-          <w:rStyle w:val="NormalTok"/>
-        </w:rPr>
-        <w:t xml:space="preserve"> </w:t>
-      </w:r>
-      <w:r>
-        <w:rPr>
-          <w:rStyle w:val="FloatTok"/>
-        </w:rPr>
-        <w:t xml:space="preserve">273.15</w:t>
-      </w:r>
-      <w:r>
-        <w:br/>
-      </w:r>
-      <w:r>
-        <w:rPr>
-          <w:rStyle w:val="NormalTok"/>
-        </w:rPr>
-        <w:t xml:space="preserve">sst_06 </w:t>
-      </w:r>
-      <w:r>
-        <w:rPr>
-          <w:rStyle w:val="OtherTok"/>
-        </w:rPr>
-        <w:t xml:space="preserve">&lt;-</w:t>
-      </w:r>
-      <w:r>
-        <w:rPr>
-          <w:rStyle w:val="NormalTok"/>
-        </w:rPr>
-        <w:t xml:space="preserve"> </w:t>
-      </w:r>
-      <w:r>
-        <w:rPr>
-          <w:rStyle w:val="FunctionTok"/>
-        </w:rPr>
-        <w:t xml:space="preserve">rast</w:t>
-      </w:r>
-      <w:r>
-        <w:rPr>
-          <w:rStyle w:val="NormalTok"/>
-        </w:rPr>
-        <w:t xml:space="preserve">(</w:t>
-      </w:r>
-      <w:r>
-        <w:rPr>
-          <w:rStyle w:val="StringTok"/>
-        </w:rPr>
-        <w:t xml:space="preserve">"./data/sst_files/sst_2020-01-06.tif"</w:t>
-      </w:r>
-      <w:r>
-        <w:rPr>
-          <w:rStyle w:val="NormalTok"/>
-        </w:rPr>
-        <w:t xml:space="preserve">) </w:t>
-      </w:r>
-      <w:r>
-        <w:rPr>
-          <w:rStyle w:val="SpecialCharTok"/>
-        </w:rPr>
-        <w:t xml:space="preserve">-</w:t>
-      </w:r>
-      <w:r>
-        <w:rPr>
-          <w:rStyle w:val="NormalTok"/>
-        </w:rPr>
-        <w:t xml:space="preserve"> </w:t>
-      </w:r>
-      <w:r>
-        <w:rPr>
-          <w:rStyle w:val="FloatTok"/>
-        </w:rPr>
-        <w:t xml:space="preserve">273.15</w:t>
-      </w:r>
-      <w:r>
-        <w:br/>
-      </w:r>
-      <w:r>
-        <w:rPr>
-          <w:rStyle w:val="NormalTok"/>
-        </w:rPr>
-        <w:t xml:space="preserve">sst_07 </w:t>
-      </w:r>
-      <w:r>
-        <w:rPr>
-          <w:rStyle w:val="OtherTok"/>
-        </w:rPr>
-        <w:t xml:space="preserve">&lt;-</w:t>
-      </w:r>
-      <w:r>
-        <w:rPr>
-          <w:rStyle w:val="NormalTok"/>
-        </w:rPr>
-        <w:t xml:space="preserve"> </w:t>
-      </w:r>
-      <w:r>
-        <w:rPr>
-          <w:rStyle w:val="FunctionTok"/>
-        </w:rPr>
-        <w:t xml:space="preserve">rast</w:t>
-      </w:r>
-      <w:r>
-        <w:rPr>
-          <w:rStyle w:val="NormalTok"/>
-        </w:rPr>
-        <w:t xml:space="preserve">(</w:t>
-      </w:r>
-      <w:r>
-        <w:rPr>
-          <w:rStyle w:val="StringTok"/>
-        </w:rPr>
-        <w:t xml:space="preserve">"./data/sst_files/sst_2020-01-07.tif"</w:t>
-      </w:r>
-      <w:r>
-        <w:rPr>
-          <w:rStyle w:val="NormalTok"/>
-        </w:rPr>
-        <w:t xml:space="preserve">) </w:t>
-      </w:r>
-      <w:r>
-        <w:rPr>
-          <w:rStyle w:val="SpecialCharTok"/>
-        </w:rPr>
-        <w:t xml:space="preserve">-</w:t>
-      </w:r>
-      <w:r>
-        <w:rPr>
-          <w:rStyle w:val="NormalTok"/>
-        </w:rPr>
-        <w:t xml:space="preserve"> </w:t>
-      </w:r>
-      <w:r>
-        <w:rPr>
-          <w:rStyle w:val="FloatTok"/>
-        </w:rPr>
-        <w:t xml:space="preserve">273.15</w:t>
-      </w:r>
-    </w:p>
-    <w:bookmarkStart w:id="98" w:name="raster-stacks"/>
-    <w:p>
-      <w:pPr>
-        <w:pStyle w:val="Heading3"/>
-      </w:pPr>
-      <w:r>
-        <w:t xml:space="preserve">Raster stacks</w:t>
-      </w:r>
-    </w:p>
-    <w:p>
-      <w:pPr>
-        <w:pStyle w:val="FirstParagraph"/>
-      </w:pPr>
-      <w:r>
-        <w:t xml:space="preserve">We can have many layers in a raster, representing different times or different bands in the case of multispectral imagery. This means we can</w:t>
-      </w:r>
-      <w:r>
-        <w:t xml:space="preserve"> </w:t>
-      </w:r>
-      <w:r>
-        <w:t xml:space="preserve">‘stack’</w:t>
-      </w:r>
-      <w:r>
-        <w:t xml:space="preserve"> </w:t>
-      </w:r>
-      <w:r>
-        <w:t xml:space="preserve">each daily file into a single</w:t>
-      </w:r>
-      <w:r>
-        <w:t xml:space="preserve"> </w:t>
-      </w:r>
-      <w:r>
-        <w:t xml:space="preserve">‘raster stack’</w:t>
-      </w:r>
-      <w:r>
-        <w:t xml:space="preserve"> </w:t>
-      </w:r>
-      <w:r>
-        <w:t xml:space="preserve">with 7 layers.</w:t>
-      </w:r>
-    </w:p>
-    <w:p>
-      <w:pPr>
-        <w:pStyle w:val="SourceCode"/>
-      </w:pPr>
-      <w:r>
-        <w:rPr>
-          <w:rStyle w:val="CommentTok"/>
-        </w:rPr>
-        <w:t xml:space="preserve"># We simply use the c() function</w:t>
-      </w:r>
-      <w:r>
-        <w:br/>
-      </w:r>
-      <w:r>
-        <w:rPr>
-          <w:rStyle w:val="NormalTok"/>
-        </w:rPr>
-        <w:t xml:space="preserve">sst_all </w:t>
-      </w:r>
-      <w:r>
-        <w:rPr>
-          <w:rStyle w:val="OtherTok"/>
-        </w:rPr>
-        <w:t xml:space="preserve">&lt;-</w:t>
-      </w:r>
-      <w:r>
-        <w:rPr>
-          <w:rStyle w:val="NormalTok"/>
-        </w:rPr>
-        <w:t xml:space="preserve"> </w:t>
-      </w:r>
-      <w:r>
-        <w:rPr>
-          <w:rStyle w:val="FunctionTok"/>
-        </w:rPr>
-        <w:t xml:space="preserve">c</w:t>
-      </w:r>
-      <w:r>
-        <w:rPr>
-          <w:rStyle w:val="NormalTok"/>
-        </w:rPr>
-        <w:t xml:space="preserve">(sst_01, sst_02, sst_03, sst_04, sst_05, sst_06, sst_07)</w:t>
-      </w:r>
-      <w:r>
-        <w:br/>
-      </w:r>
-      <w:r>
-        <w:rPr>
-          <w:rStyle w:val="FunctionTok"/>
-        </w:rPr>
-        <w:t xml:space="preserve">plot</w:t>
-      </w:r>
-      <w:r>
-        <w:rPr>
-          <w:rStyle w:val="NormalTok"/>
-        </w:rPr>
-        <w:t xml:space="preserve">(sst_all)</w:t>
+        <w:t xml:space="preserve">"Mean of sea surface temperature"</w:t>
+      </w:r>
+      <w:r>
+        <w:rPr>
+          <w:rStyle w:val="NormalTok"/>
+        </w:rPr>
+        <w:t xml:space="preserve">)</w:t>
       </w:r>
     </w:p>
     <w:p>
@@ -6960,18 +6877,18 @@
           <wp:inline>
             <wp:extent cx="5334000" cy="4267200"/>
             <wp:effectExtent b="0" l="0" r="0" t="0"/>
-            <wp:docPr descr="" title="" id="89" name="Picture"/>
+            <wp:docPr descr="" title="" id="90" name="Picture"/>
             <a:graphic>
               <a:graphicData uri="http://schemas.openxmlformats.org/drawingml/2006/picture">
                 <pic:pic>
                   <pic:nvPicPr>
-                    <pic:cNvPr descr="Lab_04_files/figure-docx/unnamed-chunk-18-1.png" id="90" name="Picture"/>
+                    <pic:cNvPr descr="Lab_04_files/figure-docx/unnamed-chunk-19-1.png" id="91" name="Picture"/>
                     <pic:cNvPicPr>
                       <a:picLocks noChangeArrowheads="1" noChangeAspect="1"/>
                     </pic:cNvPicPr>
                   </pic:nvPicPr>
                   <pic:blipFill>
-                    <a:blip r:embed="rId88"/>
+                    <a:blip r:embed="rId89"/>
                     <a:stretch>
                       <a:fillRect/>
                     </a:stretch>
@@ -7003,7 +6920,22 @@
         <w:pStyle w:val="BodyText"/>
       </w:pPr>
       <w:r>
-        <w:t xml:space="preserve">Again, we can use mathematical functions to work with rasters. For example, we could calculate the average value in each grid cell (pixel) across the whole week. Notice that this will produce a single raster, because we have calculated a single mean for each cell.</w:t>
+        <w:t xml:space="preserve">Or we could have looked at the variance to see how variable SST was in each grid cell across the week. In this case we use the</w:t>
+      </w:r>
+      <w:r>
+        <w:t xml:space="preserve"> </w:t>
+      </w:r>
+      <w:r>
+        <w:rPr>
+          <w:rStyle w:val="VerbatimChar"/>
+        </w:rPr>
+        <w:t xml:space="preserve">app</w:t>
+      </w:r>
+      <w:r>
+        <w:t xml:space="preserve"> </w:t>
+      </w:r>
+      <w:r>
+        <w:t xml:space="preserve">function, which applies a function to a raster stack.</w:t>
       </w:r>
     </w:p>
     <w:p>
@@ -7012,9 +6944,18 @@
       </w:pPr>
       <w:r>
         <w:rPr>
-          <w:rStyle w:val="NormalTok"/>
-        </w:rPr>
-        <w:t xml:space="preserve">sst_mean </w:t>
+          <w:rStyle w:val="CommentTok"/>
+        </w:rPr>
+        <w:t xml:space="preserve"># we tell the app function we want to use the variance function - var() - with fun = "var"</w:t>
+      </w:r>
+      <w:r>
+        <w:br/>
+      </w:r>
+      <w:r>
+        <w:rPr>
+          <w:rStyle w:val="NormalTok"/>
+        </w:rPr>
+        <w:t xml:space="preserve">sst_variance </w:t>
       </w:r>
       <w:r>
         <w:rPr>
@@ -7026,19 +6967,49 @@
         <w:rPr>
           <w:rStyle w:val="NormalTok"/>
         </w:rPr>
-        <w:t xml:space="preserve"> </w:t>
+        <w:t xml:space="preserve"> terra</w:t>
+      </w:r>
+      <w:r>
+        <w:rPr>
+          <w:rStyle w:val="SpecialCharTok"/>
+        </w:rPr>
+        <w:t xml:space="preserve">::</w:t>
       </w:r>
       <w:r>
         <w:rPr>
           <w:rStyle w:val="FunctionTok"/>
         </w:rPr>
-        <w:t xml:space="preserve">mean</w:t>
-      </w:r>
-      <w:r>
-        <w:rPr>
-          <w:rStyle w:val="NormalTok"/>
-        </w:rPr>
-        <w:t xml:space="preserve">(sst_all)</w:t>
+        <w:t xml:space="preserve">app</w:t>
+      </w:r>
+      <w:r>
+        <w:rPr>
+          <w:rStyle w:val="NormalTok"/>
+        </w:rPr>
+        <w:t xml:space="preserve">(sst_all, </w:t>
+      </w:r>
+      <w:r>
+        <w:rPr>
+          <w:rStyle w:val="AttributeTok"/>
+        </w:rPr>
+        <w:t xml:space="preserve">fun =</w:t>
+      </w:r>
+      <w:r>
+        <w:rPr>
+          <w:rStyle w:val="NormalTok"/>
+        </w:rPr>
+        <w:t xml:space="preserve"> </w:t>
+      </w:r>
+      <w:r>
+        <w:rPr>
+          <w:rStyle w:val="StringTok"/>
+        </w:rPr>
+        <w:t xml:space="preserve">"var"</w:t>
+      </w:r>
+      <w:r>
+        <w:rPr>
+          <w:rStyle w:val="NormalTok"/>
+        </w:rPr>
+        <w:t xml:space="preserve">)</w:t>
       </w:r>
       <w:r>
         <w:br/>
@@ -7053,7 +7024,7 @@
         <w:rPr>
           <w:rStyle w:val="NormalTok"/>
         </w:rPr>
-        <w:t xml:space="preserve">(sst_mean,</w:t>
+        <w:t xml:space="preserve">(sst_variance,</w:t>
       </w:r>
       <w:r>
         <w:br/>
@@ -7080,7 +7051,7 @@
         <w:rPr>
           <w:rStyle w:val="StringTok"/>
         </w:rPr>
-        <w:t xml:space="preserve">"Mean of sea surface temperature"</w:t>
+        <w:t xml:space="preserve">"Variance in sea surface temperature"</w:t>
       </w:r>
       <w:r>
         <w:rPr>
@@ -7098,18 +7069,18 @@
           <wp:inline>
             <wp:extent cx="5334000" cy="4267200"/>
             <wp:effectExtent b="0" l="0" r="0" t="0"/>
-            <wp:docPr descr="" title="" id="92" name="Picture"/>
+            <wp:docPr descr="" title="" id="93" name="Picture"/>
             <a:graphic>
               <a:graphicData uri="http://schemas.openxmlformats.org/drawingml/2006/picture">
                 <pic:pic>
                   <pic:nvPicPr>
-                    <pic:cNvPr descr="Lab_04_files/figure-docx/unnamed-chunk-19-1.png" id="93" name="Picture"/>
+                    <pic:cNvPr descr="Lab_04_files/figure-docx/unnamed-chunk-20-1.png" id="94" name="Picture"/>
                     <pic:cNvPicPr>
                       <a:picLocks noChangeArrowheads="1" noChangeAspect="1"/>
                     </pic:cNvPicPr>
                   </pic:nvPicPr>
                   <pic:blipFill>
-                    <a:blip r:embed="rId91"/>
+                    <a:blip r:embed="rId92"/>
                     <a:stretch>
                       <a:fillRect/>
                     </a:stretch>
@@ -7141,22 +7112,69 @@
         <w:pStyle w:val="BodyText"/>
       </w:pPr>
       <w:r>
-        <w:t xml:space="preserve">Or we could have looked at the variance to see how variable SST was in each grid cell across the week. In this case we use the</w:t>
-      </w:r>
-      <w:r>
-        <w:t xml:space="preserve"> </w:t>
-      </w:r>
-      <w:r>
-        <w:rPr>
-          <w:rStyle w:val="VerbatimChar"/>
-        </w:rPr>
-        <w:t xml:space="preserve">app</w:t>
-      </w:r>
-      <w:r>
-        <w:t xml:space="preserve"> </w:t>
-      </w:r>
-      <w:r>
-        <w:t xml:space="preserve">function, which applies a function to a raster stack.</w:t>
+        <w:t xml:space="preserve">Look at the</w:t>
+      </w:r>
+      <w:r>
+        <w:t xml:space="preserve"> </w:t>
+      </w:r>
+      <w:r>
+        <w:rPr>
+          <w:rStyle w:val="VerbatimChar"/>
+        </w:rPr>
+        <w:t xml:space="preserve">terra</w:t>
+      </w:r>
+      <w:r>
+        <w:t xml:space="preserve"> </w:t>
+      </w:r>
+      <w:r>
+        <w:t xml:space="preserve">tutorial for more examples:</w:t>
+      </w:r>
+      <w:r>
+        <w:t xml:space="preserve"> </w:t>
+      </w:r>
+      <w:hyperlink r:id="rId95">
+        <w:r>
+          <w:rPr>
+            <w:rStyle w:val="Hyperlink"/>
+          </w:rPr>
+          <w:t xml:space="preserve">https://rspatial.org/terra/rs/3-basicmath.html</w:t>
+        </w:r>
+      </w:hyperlink>
+      <w:r>
+        <w:t xml:space="preserve">.</w:t>
+      </w:r>
+    </w:p>
+    <w:bookmarkEnd w:id="96"/>
+    <w:bookmarkStart w:id="110" w:name="finding-spatial-gradients"/>
+    <w:p>
+      <w:pPr>
+        <w:pStyle w:val="Heading3"/>
+      </w:pPr>
+      <w:r>
+        <w:t xml:space="preserve">Finding spatial gradients</w:t>
+      </w:r>
+    </w:p>
+    <w:p>
+      <w:pPr>
+        <w:pStyle w:val="FirstParagraph"/>
+      </w:pPr>
+      <w:r>
+        <w:t xml:space="preserve">Let’s find a spatial gradient in one of the sst rasters. We can use the</w:t>
+      </w:r>
+      <w:r>
+        <w:t xml:space="preserve"> </w:t>
+      </w:r>
+      <w:r>
+        <w:rPr>
+          <w:rStyle w:val="VerbatimChar"/>
+        </w:rPr>
+        <w:t xml:space="preserve">terrain()</w:t>
+      </w:r>
+      <w:r>
+        <w:t xml:space="preserve"> </w:t>
+      </w:r>
+      <w:r>
+        <w:t xml:space="preserve">function that we used earlier, since this is also a kind of gradient (although the output units in this case don’t quite make sense).</w:t>
       </w:r>
     </w:p>
     <w:p>
@@ -7165,18 +7183,9 @@
       </w:pPr>
       <w:r>
         <w:rPr>
-          <w:rStyle w:val="CommentTok"/>
-        </w:rPr>
-        <w:t xml:space="preserve"># we tell the app function we want to use the variance function - var() - with fun = "var"</w:t>
-      </w:r>
-      <w:r>
-        <w:br/>
-      </w:r>
-      <w:r>
-        <w:rPr>
-          <w:rStyle w:val="NormalTok"/>
-        </w:rPr>
-        <w:t xml:space="preserve">sst_variance </w:t>
+          <w:rStyle w:val="NormalTok"/>
+        </w:rPr>
+        <w:t xml:space="preserve">sst_gradient </w:t>
       </w:r>
       <w:r>
         <w:rPr>
@@ -7188,31 +7197,25 @@
         <w:rPr>
           <w:rStyle w:val="NormalTok"/>
         </w:rPr>
-        <w:t xml:space="preserve"> terra</w:t>
-      </w:r>
-      <w:r>
-        <w:rPr>
-          <w:rStyle w:val="SpecialCharTok"/>
-        </w:rPr>
-        <w:t xml:space="preserve">::</w:t>
+        <w:t xml:space="preserve"> </w:t>
       </w:r>
       <w:r>
         <w:rPr>
           <w:rStyle w:val="FunctionTok"/>
         </w:rPr>
-        <w:t xml:space="preserve">app</w:t>
-      </w:r>
-      <w:r>
-        <w:rPr>
-          <w:rStyle w:val="NormalTok"/>
-        </w:rPr>
-        <w:t xml:space="preserve">(sst_all, </w:t>
+        <w:t xml:space="preserve">terrain</w:t>
+      </w:r>
+      <w:r>
+        <w:rPr>
+          <w:rStyle w:val="NormalTok"/>
+        </w:rPr>
+        <w:t xml:space="preserve">(sst_01, </w:t>
       </w:r>
       <w:r>
         <w:rPr>
           <w:rStyle w:val="AttributeTok"/>
         </w:rPr>
-        <w:t xml:space="preserve">fun =</w:t>
+        <w:t xml:space="preserve">v =</w:t>
       </w:r>
       <w:r>
         <w:rPr>
@@ -7224,7 +7227,7 @@
         <w:rPr>
           <w:rStyle w:val="StringTok"/>
         </w:rPr>
-        <w:t xml:space="preserve">"var"</w:t>
+        <w:t xml:space="preserve">"slope"</w:t>
       </w:r>
       <w:r>
         <w:rPr>
@@ -7245,7 +7248,7 @@
         <w:rPr>
           <w:rStyle w:val="NormalTok"/>
         </w:rPr>
-        <w:t xml:space="preserve">(sst_variance,</w:t>
+        <w:t xml:space="preserve">(sst_gradient,</w:t>
       </w:r>
       <w:r>
         <w:br/>
@@ -7272,7 +7275,7 @@
         <w:rPr>
           <w:rStyle w:val="StringTok"/>
         </w:rPr>
-        <w:t xml:space="preserve">"Variance in sea surface temperature"</w:t>
+        <w:t xml:space="preserve">"Sea surface temperature gradient"</w:t>
       </w:r>
       <w:r>
         <w:rPr>
@@ -7290,18 +7293,18 @@
           <wp:inline>
             <wp:extent cx="5334000" cy="4267200"/>
             <wp:effectExtent b="0" l="0" r="0" t="0"/>
-            <wp:docPr descr="" title="" id="95" name="Picture"/>
+            <wp:docPr descr="" title="" id="98" name="Picture"/>
             <a:graphic>
               <a:graphicData uri="http://schemas.openxmlformats.org/drawingml/2006/picture">
                 <pic:pic>
                   <pic:nvPicPr>
-                    <pic:cNvPr descr="Lab_04_files/figure-docx/unnamed-chunk-20-1.png" id="96" name="Picture"/>
+                    <pic:cNvPr descr="Lab_04_files/figure-docx/unnamed-chunk-21-1.png" id="99" name="Picture"/>
                     <pic:cNvPicPr>
                       <a:picLocks noChangeArrowheads="1" noChangeAspect="1"/>
                     </pic:cNvPicPr>
                   </pic:nvPicPr>
                   <pic:blipFill>
-                    <a:blip r:embed="rId94"/>
+                    <a:blip r:embed="rId97"/>
                     <a:stretch>
                       <a:fillRect/>
                     </a:stretch>
@@ -7333,69 +7336,46 @@
         <w:pStyle w:val="BodyText"/>
       </w:pPr>
       <w:r>
-        <w:t xml:space="preserve">Look at the</w:t>
-      </w:r>
-      <w:r>
-        <w:t xml:space="preserve"> </w:t>
-      </w:r>
-      <w:r>
-        <w:rPr>
-          <w:rStyle w:val="VerbatimChar"/>
-        </w:rPr>
-        <w:t xml:space="preserve">terra</w:t>
-      </w:r>
-      <w:r>
-        <w:t xml:space="preserve"> </w:t>
-      </w:r>
-      <w:r>
-        <w:t xml:space="preserve">tutorial for more examples:</w:t>
-      </w:r>
-      <w:r>
-        <w:t xml:space="preserve"> </w:t>
-      </w:r>
-      <w:hyperlink r:id="rId97">
-        <w:r>
-          <w:rPr>
-            <w:rStyle w:val="Hyperlink"/>
-          </w:rPr>
-          <w:t xml:space="preserve">https://rspatial.org/terra/rs/3-basicmath.html</w:t>
-        </w:r>
-      </w:hyperlink>
-      <w:r>
-        <w:t xml:space="preserve">.</w:t>
-      </w:r>
-    </w:p>
-    <w:bookmarkEnd w:id="98"/>
-    <w:bookmarkStart w:id="112" w:name="finding-spatial-gradients"/>
-    <w:p>
-      <w:pPr>
-        <w:pStyle w:val="Heading3"/>
-      </w:pPr>
-      <w:r>
-        <w:t xml:space="preserve">Finding spatial gradients</w:t>
-      </w:r>
-    </w:p>
-    <w:p>
-      <w:pPr>
-        <w:pStyle w:val="FirstParagraph"/>
-      </w:pPr>
-      <w:r>
-        <w:t xml:space="preserve">Let’s find a spatial gradient in one of the sst rasters. We can use the</w:t>
-      </w:r>
-      <w:r>
-        <w:t xml:space="preserve"> </w:t>
-      </w:r>
-      <w:r>
-        <w:rPr>
-          <w:rStyle w:val="VerbatimChar"/>
-        </w:rPr>
-        <w:t xml:space="preserve">terrain()</w:t>
-      </w:r>
-      <w:r>
-        <w:t xml:space="preserve"> </w:t>
-      </w:r>
-      <w:r>
-        <w:t xml:space="preserve">function that we used earlier, since this is also a kind of gradient (although the output units in this case don’t quite make sense).</w:t>
+        <w:t xml:space="preserve">That’s starting to look a bit like Figure 3.3 in the Seascape Ecology textbook, right? The green areas are regions with high SST gradient - they are places were SST is changing quickly across space. Ecotones?</w:t>
+      </w:r>
+    </w:p>
+    <w:p>
+      <w:pPr>
+        <w:pStyle w:val="BodyText"/>
+      </w:pPr>
+      <w:r>
+        <w:t xml:space="preserve">We can also apply this kind of function to the whole stack using the</w:t>
+      </w:r>
+      <w:r>
+        <w:t xml:space="preserve"> </w:t>
+      </w:r>
+      <w:r>
+        <w:rPr>
+          <w:rStyle w:val="VerbatimChar"/>
+        </w:rPr>
+        <w:t xml:space="preserve">sapp()</w:t>
+      </w:r>
+      <w:r>
+        <w:t xml:space="preserve"> </w:t>
+      </w:r>
+      <w:r>
+        <w:t xml:space="preserve">function and in this case the function works layer by layer instead of calculating a value in each cell</w:t>
+      </w:r>
+      <w:r>
+        <w:t xml:space="preserve"> </w:t>
+      </w:r>
+      <w:r>
+        <w:rPr>
+          <w:i/>
+          <w:iCs/>
+        </w:rPr>
+        <w:t xml:space="preserve">across</w:t>
+      </w:r>
+      <w:r>
+        <w:t xml:space="preserve"> </w:t>
+      </w:r>
+      <w:r>
+        <w:t xml:space="preserve">all the layers.</w:t>
       </w:r>
     </w:p>
     <w:p>
@@ -7404,9 +7384,18 @@
       </w:pPr>
       <w:r>
         <w:rPr>
-          <w:rStyle w:val="NormalTok"/>
-        </w:rPr>
-        <w:t xml:space="preserve">sst_gradient </w:t>
+          <w:rStyle w:val="CommentTok"/>
+        </w:rPr>
+        <w:t xml:space="preserve"># Warning: this will take a while to run</w:t>
+      </w:r>
+      <w:r>
+        <w:br/>
+      </w:r>
+      <w:r>
+        <w:rPr>
+          <w:rStyle w:val="NormalTok"/>
+        </w:rPr>
+        <w:t xml:space="preserve">sst_all_gradient </w:t>
       </w:r>
       <w:r>
         <w:rPr>
@@ -7424,13 +7413,13 @@
         <w:rPr>
           <w:rStyle w:val="FunctionTok"/>
         </w:rPr>
-        <w:t xml:space="preserve">terrain</w:t>
-      </w:r>
-      <w:r>
-        <w:rPr>
-          <w:rStyle w:val="NormalTok"/>
-        </w:rPr>
-        <w:t xml:space="preserve">(sst_01, </w:t>
+        <w:t xml:space="preserve">sapp</w:t>
+      </w:r>
+      <w:r>
+        <w:rPr>
+          <w:rStyle w:val="NormalTok"/>
+        </w:rPr>
+        <w:t xml:space="preserve">(sst_all, terrain, </w:t>
       </w:r>
       <w:r>
         <w:rPr>
@@ -7469,40 +7458,7 @@
         <w:rPr>
           <w:rStyle w:val="NormalTok"/>
         </w:rPr>
-        <w:t xml:space="preserve">(sst_gradient,</w:t>
-      </w:r>
-      <w:r>
-        <w:br/>
-      </w:r>
-      <w:r>
-        <w:rPr>
-          <w:rStyle w:val="NormalTok"/>
-        </w:rPr>
-        <w:t xml:space="preserve">     </w:t>
-      </w:r>
-      <w:r>
-        <w:rPr>
-          <w:rStyle w:val="AttributeTok"/>
-        </w:rPr>
-        <w:t xml:space="preserve">main =</w:t>
-      </w:r>
-      <w:r>
-        <w:rPr>
-          <w:rStyle w:val="NormalTok"/>
-        </w:rPr>
-        <w:t xml:space="preserve"> </w:t>
-      </w:r>
-      <w:r>
-        <w:rPr>
-          <w:rStyle w:val="StringTok"/>
-        </w:rPr>
-        <w:t xml:space="preserve">"Sea surface temperature gradient"</w:t>
-      </w:r>
-      <w:r>
-        <w:rPr>
-          <w:rStyle w:val="NormalTok"/>
-        </w:rPr>
-        <w:t xml:space="preserve">)</w:t>
+        <w:t xml:space="preserve">(sst_all_gradient)</w:t>
       </w:r>
     </w:p>
     <w:p>
@@ -7514,18 +7470,18 @@
           <wp:inline>
             <wp:extent cx="5334000" cy="4267200"/>
             <wp:effectExtent b="0" l="0" r="0" t="0"/>
-            <wp:docPr descr="" title="" id="100" name="Picture"/>
+            <wp:docPr descr="" title="" id="101" name="Picture"/>
             <a:graphic>
               <a:graphicData uri="http://schemas.openxmlformats.org/drawingml/2006/picture">
                 <pic:pic>
                   <pic:nvPicPr>
-                    <pic:cNvPr descr="Lab_04_files/figure-docx/unnamed-chunk-21-1.png" id="101" name="Picture"/>
+                    <pic:cNvPr descr="Lab_04_files/figure-docx/unnamed-chunk-22-1.png" id="102" name="Picture"/>
                     <pic:cNvPicPr>
                       <a:picLocks noChangeArrowheads="1" noChangeAspect="1"/>
                     </pic:cNvPicPr>
                   </pic:nvPicPr>
                   <pic:blipFill>
-                    <a:blip r:embed="rId99"/>
+                    <a:blip r:embed="rId100"/>
                     <a:stretch>
                       <a:fillRect/>
                     </a:stretch>
@@ -7557,7 +7513,18 @@
         <w:pStyle w:val="BodyText"/>
       </w:pPr>
       <w:r>
-        <w:t xml:space="preserve">That’s starting to look a bit like Figure 3.3 in the Seascape Ecology textbook, right? The green areas are regions with high SST gradient - they are places were SST is changing quickly across space. Ecotones?</w:t>
+        <w:t xml:space="preserve">But let’s calculate sea surface temperature fronts (also a kind of gradient) using a proper algorithm - Belkin &amp; O’Reilly’s (2009) front detection algorithm (</w:t>
+      </w:r>
+      <w:hyperlink r:id="rId103">
+        <w:r>
+          <w:rPr>
+            <w:rStyle w:val="Hyperlink"/>
+          </w:rPr>
+          <w:t xml:space="preserve">https://doi.org/10.1016/j.jmarsys.2008.11.018</w:t>
+        </w:r>
+      </w:hyperlink>
+      <w:r>
+        <w:t xml:space="preserve">).</w:t>
       </w:r>
     </w:p>
     <w:p>
@@ -7565,38 +7532,22 @@
         <w:pStyle w:val="BodyText"/>
       </w:pPr>
       <w:r>
-        <w:t xml:space="preserve">We can also apply this kind of function to the whole stack using the</w:t>
-      </w:r>
-      <w:r>
-        <w:t xml:space="preserve"> </w:t>
-      </w:r>
-      <w:r>
-        <w:rPr>
-          <w:rStyle w:val="VerbatimChar"/>
-        </w:rPr>
-        <w:t xml:space="preserve">sapp()</w:t>
-      </w:r>
-      <w:r>
-        <w:t xml:space="preserve"> </w:t>
-      </w:r>
-      <w:r>
-        <w:t xml:space="preserve">function and in this case the function works layer by layer instead of calculating a value in each cell</w:t>
-      </w:r>
-      <w:r>
-        <w:t xml:space="preserve"> </w:t>
-      </w:r>
-      <w:r>
-        <w:rPr>
-          <w:i/>
-          <w:iCs/>
-        </w:rPr>
-        <w:t xml:space="preserve">across</w:t>
-      </w:r>
-      <w:r>
-        <w:t xml:space="preserve"> </w:t>
-      </w:r>
-      <w:r>
-        <w:t xml:space="preserve">all the layers.</w:t>
+        <w:t xml:space="preserve">For that we’ll need the</w:t>
+      </w:r>
+      <w:r>
+        <w:t xml:space="preserve"> </w:t>
+      </w:r>
+      <w:r>
+        <w:rPr>
+          <w:rStyle w:val="VerbatimChar"/>
+        </w:rPr>
+        <w:t xml:space="preserve">grec</w:t>
+      </w:r>
+      <w:r>
+        <w:t xml:space="preserve"> </w:t>
+      </w:r>
+      <w:r>
+        <w:t xml:space="preserve">package.</w:t>
       </w:r>
     </w:p>
     <w:p>
@@ -7607,16 +7558,43 @@
         <w:rPr>
           <w:rStyle w:val="CommentTok"/>
         </w:rPr>
-        <w:t xml:space="preserve"># Warning: this will take a while to run</w:t>
-      </w:r>
-      <w:r>
-        <w:br/>
-      </w:r>
-      <w:r>
-        <w:rPr>
-          <w:rStyle w:val="NormalTok"/>
-        </w:rPr>
-        <w:t xml:space="preserve">sst_all_gradient </w:t>
+        <w:t xml:space="preserve"># Load the grec library we installed earlier</w:t>
+      </w:r>
+      <w:r>
+        <w:br/>
+      </w:r>
+      <w:r>
+        <w:rPr>
+          <w:rStyle w:val="FunctionTok"/>
+        </w:rPr>
+        <w:t xml:space="preserve">library</w:t>
+      </w:r>
+      <w:r>
+        <w:rPr>
+          <w:rStyle w:val="NormalTok"/>
+        </w:rPr>
+        <w:t xml:space="preserve">(grec)</w:t>
+      </w:r>
+      <w:r>
+        <w:br/>
+      </w:r>
+      <w:r>
+        <w:br/>
+      </w:r>
+      <w:r>
+        <w:rPr>
+          <w:rStyle w:val="CommentTok"/>
+        </w:rPr>
+        <w:t xml:space="preserve"># And run the function</w:t>
+      </w:r>
+      <w:r>
+        <w:br/>
+      </w:r>
+      <w:r>
+        <w:rPr>
+          <w:rStyle w:val="NormalTok"/>
+        </w:rPr>
+        <w:t xml:space="preserve">sst_fronts </w:t>
       </w:r>
       <w:r>
         <w:rPr>
@@ -7634,52 +7612,238 @@
         <w:rPr>
           <w:rStyle w:val="FunctionTok"/>
         </w:rPr>
-        <w:t xml:space="preserve">sapp</w:t>
-      </w:r>
-      <w:r>
-        <w:rPr>
-          <w:rStyle w:val="NormalTok"/>
-        </w:rPr>
-        <w:t xml:space="preserve">(sst_all, terrain, </w:t>
+        <w:t xml:space="preserve">getGradients</w:t>
+      </w:r>
+      <w:r>
+        <w:rPr>
+          <w:rStyle w:val="NormalTok"/>
+        </w:rPr>
+        <w:t xml:space="preserve">(</w:t>
+      </w:r>
+      <w:r>
+        <w:rPr>
+          <w:rStyle w:val="FunctionTok"/>
+        </w:rPr>
+        <w:t xml:space="preserve">as.matrix</w:t>
+      </w:r>
+      <w:r>
+        <w:rPr>
+          <w:rStyle w:val="NormalTok"/>
+        </w:rPr>
+        <w:t xml:space="preserve">(sst_01, </w:t>
       </w:r>
       <w:r>
         <w:rPr>
           <w:rStyle w:val="AttributeTok"/>
         </w:rPr>
-        <w:t xml:space="preserve">v =</w:t>
-      </w:r>
-      <w:r>
-        <w:rPr>
-          <w:rStyle w:val="NormalTok"/>
-        </w:rPr>
-        <w:t xml:space="preserve"> </w:t>
-      </w:r>
-      <w:r>
-        <w:rPr>
-          <w:rStyle w:val="StringTok"/>
-        </w:rPr>
-        <w:t xml:space="preserve">"slope"</w:t>
-      </w:r>
-      <w:r>
-        <w:rPr>
-          <w:rStyle w:val="NormalTok"/>
-        </w:rPr>
-        <w:t xml:space="preserve">)</w:t>
-      </w:r>
-      <w:r>
-        <w:br/>
+        <w:t xml:space="preserve">wide =</w:t>
+      </w:r>
+      <w:r>
+        <w:rPr>
+          <w:rStyle w:val="NormalTok"/>
+        </w:rPr>
+        <w:t xml:space="preserve"> T))</w:t>
+      </w:r>
+      <w:r>
+        <w:br/>
+      </w:r>
+      <w:r>
+        <w:br/>
+      </w:r>
+      <w:r>
+        <w:rPr>
+          <w:rStyle w:val="CommentTok"/>
+        </w:rPr>
+        <w:t xml:space="preserve"># But we have to convert back to raster</w:t>
+      </w:r>
+      <w:r>
+        <w:br/>
+      </w:r>
+      <w:r>
+        <w:rPr>
+          <w:rStyle w:val="NormalTok"/>
+        </w:rPr>
+        <w:t xml:space="preserve">sst_fronts </w:t>
+      </w:r>
+      <w:r>
+        <w:rPr>
+          <w:rStyle w:val="OtherTok"/>
+        </w:rPr>
+        <w:t xml:space="preserve">&lt;-</w:t>
+      </w:r>
+      <w:r>
+        <w:rPr>
+          <w:rStyle w:val="NormalTok"/>
+        </w:rPr>
+        <w:t xml:space="preserve"> </w:t>
       </w:r>
       <w:r>
         <w:rPr>
           <w:rStyle w:val="FunctionTok"/>
         </w:rPr>
+        <w:t xml:space="preserve">rast</w:t>
+      </w:r>
+      <w:r>
+        <w:rPr>
+          <w:rStyle w:val="NormalTok"/>
+        </w:rPr>
+        <w:t xml:space="preserve">(sst_fronts) </w:t>
+      </w:r>
+      <w:r>
+        <w:rPr>
+          <w:rStyle w:val="CommentTok"/>
+        </w:rPr>
+        <w:t xml:space="preserve"># convert back to a terra raster</w:t>
+      </w:r>
+      <w:r>
+        <w:br/>
+      </w:r>
+      <w:r>
+        <w:rPr>
+          <w:rStyle w:val="CommentTok"/>
+        </w:rPr>
+        <w:t xml:space="preserve"># Copy spatial reference and extent from sst_01</w:t>
+      </w:r>
+      <w:r>
+        <w:br/>
+      </w:r>
+      <w:r>
+        <w:rPr>
+          <w:rStyle w:val="NormalTok"/>
+        </w:rPr>
+        <w:t xml:space="preserve">terra</w:t>
+      </w:r>
+      <w:r>
+        <w:rPr>
+          <w:rStyle w:val="SpecialCharTok"/>
+        </w:rPr>
+        <w:t xml:space="preserve">::</w:t>
+      </w:r>
+      <w:r>
+        <w:rPr>
+          <w:rStyle w:val="FunctionTok"/>
+        </w:rPr>
+        <w:t xml:space="preserve">ext</w:t>
+      </w:r>
+      <w:r>
+        <w:rPr>
+          <w:rStyle w:val="NormalTok"/>
+        </w:rPr>
+        <w:t xml:space="preserve">(sst_fronts) </w:t>
+      </w:r>
+      <w:r>
+        <w:rPr>
+          <w:rStyle w:val="OtherTok"/>
+        </w:rPr>
+        <w:t xml:space="preserve">&lt;-</w:t>
+      </w:r>
+      <w:r>
+        <w:rPr>
+          <w:rStyle w:val="NormalTok"/>
+        </w:rPr>
+        <w:t xml:space="preserve"> terra</w:t>
+      </w:r>
+      <w:r>
+        <w:rPr>
+          <w:rStyle w:val="SpecialCharTok"/>
+        </w:rPr>
+        <w:t xml:space="preserve">::</w:t>
+      </w:r>
+      <w:r>
+        <w:rPr>
+          <w:rStyle w:val="FunctionTok"/>
+        </w:rPr>
+        <w:t xml:space="preserve">ext</w:t>
+      </w:r>
+      <w:r>
+        <w:rPr>
+          <w:rStyle w:val="NormalTok"/>
+        </w:rPr>
+        <w:t xml:space="preserve">(sst_01)</w:t>
+      </w:r>
+      <w:r>
+        <w:br/>
+      </w:r>
+      <w:r>
+        <w:rPr>
+          <w:rStyle w:val="NormalTok"/>
+        </w:rPr>
+        <w:t xml:space="preserve">terra</w:t>
+      </w:r>
+      <w:r>
+        <w:rPr>
+          <w:rStyle w:val="SpecialCharTok"/>
+        </w:rPr>
+        <w:t xml:space="preserve">::</w:t>
+      </w:r>
+      <w:r>
+        <w:rPr>
+          <w:rStyle w:val="FunctionTok"/>
+        </w:rPr>
+        <w:t xml:space="preserve">crs</w:t>
+      </w:r>
+      <w:r>
+        <w:rPr>
+          <w:rStyle w:val="NormalTok"/>
+        </w:rPr>
+        <w:t xml:space="preserve">(sst_fronts) </w:t>
+      </w:r>
+      <w:r>
+        <w:rPr>
+          <w:rStyle w:val="OtherTok"/>
+        </w:rPr>
+        <w:t xml:space="preserve">&lt;-</w:t>
+      </w:r>
+      <w:r>
+        <w:rPr>
+          <w:rStyle w:val="NormalTok"/>
+        </w:rPr>
+        <w:t xml:space="preserve"> terra</w:t>
+      </w:r>
+      <w:r>
+        <w:rPr>
+          <w:rStyle w:val="SpecialCharTok"/>
+        </w:rPr>
+        <w:t xml:space="preserve">::</w:t>
+      </w:r>
+      <w:r>
+        <w:rPr>
+          <w:rStyle w:val="FunctionTok"/>
+        </w:rPr>
+        <w:t xml:space="preserve">crs</w:t>
+      </w:r>
+      <w:r>
+        <w:rPr>
+          <w:rStyle w:val="NormalTok"/>
+        </w:rPr>
+        <w:t xml:space="preserve">(sst_01)</w:t>
+      </w:r>
+      <w:r>
+        <w:br/>
+      </w:r>
+      <w:r>
+        <w:br/>
+      </w:r>
+      <w:r>
+        <w:rPr>
+          <w:rStyle w:val="CommentTok"/>
+        </w:rPr>
+        <w:t xml:space="preserve"># And plot</w:t>
+      </w:r>
+      <w:r>
+        <w:br/>
+      </w:r>
+      <w:r>
+        <w:rPr>
+          <w:rStyle w:val="FunctionTok"/>
+        </w:rPr>
         <w:t xml:space="preserve">plot</w:t>
       </w:r>
       <w:r>
         <w:rPr>
           <w:rStyle w:val="NormalTok"/>
         </w:rPr>
-        <w:t xml:space="preserve">(sst_all_gradient)</w:t>
+        <w:t xml:space="preserve">(sst_fronts)</w:t>
       </w:r>
     </w:p>
     <w:p>
@@ -7691,18 +7855,18 @@
           <wp:inline>
             <wp:extent cx="5334000" cy="4267200"/>
             <wp:effectExtent b="0" l="0" r="0" t="0"/>
-            <wp:docPr descr="" title="" id="103" name="Picture"/>
+            <wp:docPr descr="" title="" id="105" name="Picture"/>
             <a:graphic>
               <a:graphicData uri="http://schemas.openxmlformats.org/drawingml/2006/picture">
                 <pic:pic>
                   <pic:nvPicPr>
-                    <pic:cNvPr descr="Lab_04_files/figure-docx/unnamed-chunk-22-1.png" id="104" name="Picture"/>
+                    <pic:cNvPr descr="Lab_04_files/figure-docx/unnamed-chunk-23-1.png" id="106" name="Picture"/>
                     <pic:cNvPicPr>
                       <a:picLocks noChangeArrowheads="1" noChangeAspect="1"/>
                     </pic:cNvPicPr>
                   </pic:nvPicPr>
                   <pic:blipFill>
-                    <a:blip r:embed="rId102"/>
+                    <a:blip r:embed="rId104"/>
                     <a:stretch>
                       <a:fillRect/>
                     </a:stretch>
@@ -7734,18 +7898,22 @@
         <w:pStyle w:val="BodyText"/>
       </w:pPr>
       <w:r>
-        <w:t xml:space="preserve">But let’s calculate sea surface temperature fronts (also a kind of gradient) using a proper algorithm - Belkin &amp; O’Reilly’s (2009) front detection algorithm (</w:t>
-      </w:r>
-      <w:hyperlink r:id="rId105">
-        <w:r>
-          <w:rPr>
-            <w:rStyle w:val="Hyperlink"/>
-          </w:rPr>
-          <w:t xml:space="preserve">https://doi.org/10.1016/j.jmarsys.2008.11.018</w:t>
-        </w:r>
-      </w:hyperlink>
-      <w:r>
-        <w:t xml:space="preserve">).</w:t>
+        <w:t xml:space="preserve">So, it looks about the same as the raster we calculated with the</w:t>
+      </w:r>
+      <w:r>
+        <w:t xml:space="preserve"> </w:t>
+      </w:r>
+      <w:r>
+        <w:rPr>
+          <w:rStyle w:val="VerbatimChar"/>
+        </w:rPr>
+        <w:t xml:space="preserve">terrain</w:t>
+      </w:r>
+      <w:r>
+        <w:t xml:space="preserve"> </w:t>
+      </w:r>
+      <w:r>
+        <w:t xml:space="preserve">function, but notice that the units are different. They are now in degrees Celsius per km.</w:t>
       </w:r>
     </w:p>
     <w:p>
@@ -7753,22 +7921,7 @@
         <w:pStyle w:val="BodyText"/>
       </w:pPr>
       <w:r>
-        <w:t xml:space="preserve">For that we’ll need the</w:t>
-      </w:r>
-      <w:r>
-        <w:t xml:space="preserve"> </w:t>
-      </w:r>
-      <w:r>
-        <w:rPr>
-          <w:rStyle w:val="VerbatimChar"/>
-        </w:rPr>
-        <w:t xml:space="preserve">grec</w:t>
-      </w:r>
-      <w:r>
-        <w:t xml:space="preserve"> </w:t>
-      </w:r>
-      <w:r>
-        <w:t xml:space="preserve">package.</w:t>
+        <w:t xml:space="preserve">Let’s make the map a bit better.</w:t>
       </w:r>
     </w:p>
     <w:p>
@@ -7779,7 +7932,7 @@
         <w:rPr>
           <w:rStyle w:val="CommentTok"/>
         </w:rPr>
-        <w:t xml:space="preserve"># Load the grec library we installed earlier</w:t>
+        <w:t xml:space="preserve"># Load the viridis library for more colour palettes</w:t>
       </w:r>
       <w:r>
         <w:br/>
@@ -7794,46 +7947,161 @@
         <w:rPr>
           <w:rStyle w:val="NormalTok"/>
         </w:rPr>
-        <w:t xml:space="preserve">(grec)</w:t>
-      </w:r>
-      <w:r>
-        <w:br/>
-      </w:r>
-      <w:r>
-        <w:br/>
-      </w:r>
+        <w:t xml:space="preserve">(viridis)</w:t>
+      </w:r>
+    </w:p>
+    <w:p>
+      <w:pPr>
+        <w:pStyle w:val="SourceCode"/>
+      </w:pPr>
+      <w:r>
+        <w:rPr>
+          <w:rStyle w:val="VerbatimChar"/>
+        </w:rPr>
+        <w:t xml:space="preserve">## Loading required package: viridisLite</w:t>
+      </w:r>
+    </w:p>
+    <w:p>
+      <w:pPr>
+        <w:pStyle w:val="SourceCode"/>
+      </w:pPr>
       <w:r>
         <w:rPr>
           <w:rStyle w:val="CommentTok"/>
         </w:rPr>
-        <w:t xml:space="preserve"># And run the function</w:t>
-      </w:r>
-      <w:r>
-        <w:br/>
-      </w:r>
-      <w:r>
-        <w:rPr>
-          <w:rStyle w:val="NormalTok"/>
-        </w:rPr>
-        <w:t xml:space="preserve">sst_fronts </w:t>
-      </w:r>
-      <w:r>
-        <w:rPr>
-          <w:rStyle w:val="OtherTok"/>
-        </w:rPr>
-        <w:t xml:space="preserve">&lt;-</w:t>
-      </w:r>
-      <w:r>
-        <w:rPr>
-          <w:rStyle w:val="NormalTok"/>
-        </w:rPr>
-        <w:t xml:space="preserve"> </w:t>
+        <w:t xml:space="preserve"># And plot</w:t>
+      </w:r>
+      <w:r>
+        <w:br/>
+      </w:r>
+      <w:r>
+        <w:rPr>
+          <w:rStyle w:val="NormalTok"/>
+        </w:rPr>
+        <w:t xml:space="preserve">terra</w:t>
+      </w:r>
+      <w:r>
+        <w:rPr>
+          <w:rStyle w:val="SpecialCharTok"/>
+        </w:rPr>
+        <w:t xml:space="preserve">::</w:t>
       </w:r>
       <w:r>
         <w:rPr>
           <w:rStyle w:val="FunctionTok"/>
         </w:rPr>
-        <w:t xml:space="preserve">getGradients</w:t>
+        <w:t xml:space="preserve">plot</w:t>
+      </w:r>
+      <w:r>
+        <w:rPr>
+          <w:rStyle w:val="NormalTok"/>
+        </w:rPr>
+        <w:t xml:space="preserve">(sst_fronts,</w:t>
+      </w:r>
+      <w:r>
+        <w:br/>
+      </w:r>
+      <w:r>
+        <w:rPr>
+          <w:rStyle w:val="NormalTok"/>
+        </w:rPr>
+        <w:t xml:space="preserve">     </w:t>
+      </w:r>
+      <w:r>
+        <w:rPr>
+          <w:rStyle w:val="AttributeTok"/>
+        </w:rPr>
+        <w:t xml:space="preserve">main =</w:t>
+      </w:r>
+      <w:r>
+        <w:rPr>
+          <w:rStyle w:val="NormalTok"/>
+        </w:rPr>
+        <w:t xml:space="preserve"> </w:t>
+      </w:r>
+      <w:r>
+        <w:rPr>
+          <w:rStyle w:val="StringTok"/>
+        </w:rPr>
+        <w:t xml:space="preserve">"Sea surface temperature fronts"</w:t>
+      </w:r>
+      <w:r>
+        <w:rPr>
+          <w:rStyle w:val="NormalTok"/>
+        </w:rPr>
+        <w:t xml:space="preserve">, </w:t>
+      </w:r>
+      <w:r>
+        <w:rPr>
+          <w:rStyle w:val="CommentTok"/>
+        </w:rPr>
+        <w:t xml:space="preserve"># main title</w:t>
+      </w:r>
+      <w:r>
+        <w:br/>
+      </w:r>
+      <w:r>
+        <w:rPr>
+          <w:rStyle w:val="NormalTok"/>
+        </w:rPr>
+        <w:t xml:space="preserve">     </w:t>
+      </w:r>
+      <w:r>
+        <w:rPr>
+          <w:rStyle w:val="AttributeTok"/>
+        </w:rPr>
+        <w:t xml:space="preserve">legend =</w:t>
+      </w:r>
+      <w:r>
+        <w:rPr>
+          <w:rStyle w:val="NormalTok"/>
+        </w:rPr>
+        <w:t xml:space="preserve"> </w:t>
+      </w:r>
+      <w:r>
+        <w:rPr>
+          <w:rStyle w:val="StringTok"/>
+        </w:rPr>
+        <w:t xml:space="preserve">"bottom"</w:t>
+      </w:r>
+      <w:r>
+        <w:rPr>
+          <w:rStyle w:val="NormalTok"/>
+        </w:rPr>
+        <w:t xml:space="preserve">, </w:t>
+      </w:r>
+      <w:r>
+        <w:rPr>
+          <w:rStyle w:val="CommentTok"/>
+        </w:rPr>
+        <w:t xml:space="preserve"># put the legend at the bottom</w:t>
+      </w:r>
+      <w:r>
+        <w:br/>
+      </w:r>
+      <w:r>
+        <w:rPr>
+          <w:rStyle w:val="NormalTok"/>
+        </w:rPr>
+        <w:t xml:space="preserve">     </w:t>
+      </w:r>
+      <w:r>
+        <w:rPr>
+          <w:rStyle w:val="AttributeTok"/>
+        </w:rPr>
+        <w:t xml:space="preserve">plg =</w:t>
+      </w:r>
+      <w:r>
+        <w:rPr>
+          <w:rStyle w:val="NormalTok"/>
+        </w:rPr>
+        <w:t xml:space="preserve"> </w:t>
+      </w:r>
+      <w:r>
+        <w:rPr>
+          <w:rStyle w:val="FunctionTok"/>
+        </w:rPr>
+        <w:t xml:space="preserve">list</w:t>
       </w:r>
       <w:r>
         <w:rPr>
@@ -7843,228 +8111,123 @@
       </w:r>
       <w:r>
         <w:rPr>
+          <w:rStyle w:val="AttributeTok"/>
+        </w:rPr>
+        <w:t xml:space="preserve">title =</w:t>
+      </w:r>
+      <w:r>
+        <w:rPr>
+          <w:rStyle w:val="NormalTok"/>
+        </w:rPr>
+        <w:t xml:space="preserve"> </w:t>
+      </w:r>
+      <w:r>
+        <w:rPr>
+          <w:rStyle w:val="StringTok"/>
+        </w:rPr>
+        <w:t xml:space="preserve">"SST gradient (°C/km)"</w:t>
+      </w:r>
+      <w:r>
+        <w:rPr>
+          <w:rStyle w:val="NormalTok"/>
+        </w:rPr>
+        <w:t xml:space="preserve">), </w:t>
+      </w:r>
+      <w:r>
+        <w:rPr>
+          <w:rStyle w:val="CommentTok"/>
+        </w:rPr>
+        <w:t xml:space="preserve"># a title for the legend</w:t>
+      </w:r>
+      <w:r>
+        <w:br/>
+      </w:r>
+      <w:r>
+        <w:rPr>
+          <w:rStyle w:val="NormalTok"/>
+        </w:rPr>
+        <w:t xml:space="preserve">     </w:t>
+      </w:r>
+      <w:r>
+        <w:rPr>
+          <w:rStyle w:val="AttributeTok"/>
+        </w:rPr>
+        <w:t xml:space="preserve">col =</w:t>
+      </w:r>
+      <w:r>
+        <w:rPr>
+          <w:rStyle w:val="NormalTok"/>
+        </w:rPr>
+        <w:t xml:space="preserve"> </w:t>
+      </w:r>
+      <w:r>
+        <w:rPr>
           <w:rStyle w:val="FunctionTok"/>
         </w:rPr>
-        <w:t xml:space="preserve">as.matrix</w:t>
-      </w:r>
-      <w:r>
-        <w:rPr>
-          <w:rStyle w:val="NormalTok"/>
-        </w:rPr>
-        <w:t xml:space="preserve">(sst_01, </w:t>
-      </w:r>
-      <w:r>
-        <w:rPr>
-          <w:rStyle w:val="AttributeTok"/>
-        </w:rPr>
-        <w:t xml:space="preserve">wide =</w:t>
-      </w:r>
-      <w:r>
-        <w:rPr>
-          <w:rStyle w:val="NormalTok"/>
-        </w:rPr>
-        <w:t xml:space="preserve"> T))</w:t>
-      </w:r>
-      <w:r>
-        <w:br/>
-      </w:r>
-      <w:r>
-        <w:br/>
+        <w:t xml:space="preserve">viridis</w:t>
+      </w:r>
+      <w:r>
+        <w:rPr>
+          <w:rStyle w:val="NormalTok"/>
+        </w:rPr>
+        <w:t xml:space="preserve">(</w:t>
+      </w:r>
+      <w:r>
+        <w:rPr>
+          <w:rStyle w:val="DecValTok"/>
+        </w:rPr>
+        <w:t xml:space="preserve">125</w:t>
+      </w:r>
+      <w:r>
+        <w:rPr>
+          <w:rStyle w:val="NormalTok"/>
+        </w:rPr>
+        <w:t xml:space="preserve">)) </w:t>
       </w:r>
       <w:r>
         <w:rPr>
           <w:rStyle w:val="CommentTok"/>
         </w:rPr>
-        <w:t xml:space="preserve"># But we have to convert back to raster</w:t>
-      </w:r>
-      <w:r>
-        <w:br/>
-      </w:r>
-      <w:r>
-        <w:rPr>
-          <w:rStyle w:val="NormalTok"/>
-        </w:rPr>
-        <w:t xml:space="preserve">sst_fronts </w:t>
-      </w:r>
-      <w:r>
-        <w:rPr>
-          <w:rStyle w:val="OtherTok"/>
-        </w:rPr>
-        <w:t xml:space="preserve">&lt;-</w:t>
-      </w:r>
-      <w:r>
-        <w:rPr>
-          <w:rStyle w:val="NormalTok"/>
-        </w:rPr>
-        <w:t xml:space="preserve"> </w:t>
+        <w:t xml:space="preserve"># use the viridis colour scale</w:t>
+      </w:r>
+      <w:r>
+        <w:br/>
+      </w:r>
+      <w:r>
+        <w:br/>
+      </w:r>
+      <w:r>
+        <w:rPr>
+          <w:rStyle w:val="CommentTok"/>
+        </w:rPr>
+        <w:t xml:space="preserve"># Add a scale bar</w:t>
+      </w:r>
+      <w:r>
+        <w:br/>
+      </w:r>
+      <w:r>
+        <w:rPr>
+          <w:rStyle w:val="NormalTok"/>
+        </w:rPr>
+        <w:t xml:space="preserve">terra</w:t>
+      </w:r>
+      <w:r>
+        <w:rPr>
+          <w:rStyle w:val="SpecialCharTok"/>
+        </w:rPr>
+        <w:t xml:space="preserve">::</w:t>
       </w:r>
       <w:r>
         <w:rPr>
           <w:rStyle w:val="FunctionTok"/>
         </w:rPr>
-        <w:t xml:space="preserve">rast</w:t>
-      </w:r>
-      <w:r>
-        <w:rPr>
-          <w:rStyle w:val="NormalTok"/>
-        </w:rPr>
-        <w:t xml:space="preserve">(sst_fronts) </w:t>
-      </w:r>
-      <w:r>
-        <w:rPr>
-          <w:rStyle w:val="CommentTok"/>
-        </w:rPr>
-        <w:t xml:space="preserve"># convert back to a terra raster</w:t>
-      </w:r>
-      <w:r>
-        <w:br/>
-      </w:r>
-      <w:r>
-        <w:rPr>
-          <w:rStyle w:val="CommentTok"/>
-        </w:rPr>
-        <w:t xml:space="preserve"># Copy spatial reference and extent from sst_01</w:t>
-      </w:r>
-      <w:r>
-        <w:br/>
-      </w:r>
-      <w:r>
-        <w:rPr>
-          <w:rStyle w:val="NormalTok"/>
-        </w:rPr>
-        <w:t xml:space="preserve">terra</w:t>
-      </w:r>
-      <w:r>
-        <w:rPr>
-          <w:rStyle w:val="SpecialCharTok"/>
-        </w:rPr>
-        <w:t xml:space="preserve">::</w:t>
-      </w:r>
-      <w:r>
-        <w:rPr>
-          <w:rStyle w:val="FunctionTok"/>
-        </w:rPr>
-        <w:t xml:space="preserve">ext</w:t>
-      </w:r>
-      <w:r>
-        <w:rPr>
-          <w:rStyle w:val="NormalTok"/>
-        </w:rPr>
-        <w:t xml:space="preserve">(sst_fronts) </w:t>
-      </w:r>
-      <w:r>
-        <w:rPr>
-          <w:rStyle w:val="OtherTok"/>
-        </w:rPr>
-        <w:t xml:space="preserve">&lt;-</w:t>
-      </w:r>
-      <w:r>
-        <w:rPr>
-          <w:rStyle w:val="NormalTok"/>
-        </w:rPr>
-        <w:t xml:space="preserve"> terra</w:t>
-      </w:r>
-      <w:r>
-        <w:rPr>
-          <w:rStyle w:val="SpecialCharTok"/>
-        </w:rPr>
-        <w:t xml:space="preserve">::</w:t>
-      </w:r>
-      <w:r>
-        <w:rPr>
-          <w:rStyle w:val="FunctionTok"/>
-        </w:rPr>
-        <w:t xml:space="preserve">ext</w:t>
-      </w:r>
-      <w:r>
-        <w:rPr>
-          <w:rStyle w:val="NormalTok"/>
-        </w:rPr>
-        <w:t xml:space="preserve">(sst_01)</w:t>
-      </w:r>
-      <w:r>
-        <w:br/>
-      </w:r>
-      <w:r>
-        <w:rPr>
-          <w:rStyle w:val="NormalTok"/>
-        </w:rPr>
-        <w:t xml:space="preserve">terra</w:t>
-      </w:r>
-      <w:r>
-        <w:rPr>
-          <w:rStyle w:val="SpecialCharTok"/>
-        </w:rPr>
-        <w:t xml:space="preserve">::</w:t>
-      </w:r>
-      <w:r>
-        <w:rPr>
-          <w:rStyle w:val="FunctionTok"/>
-        </w:rPr>
-        <w:t xml:space="preserve">crs</w:t>
-      </w:r>
-      <w:r>
-        <w:rPr>
-          <w:rStyle w:val="NormalTok"/>
-        </w:rPr>
-        <w:t xml:space="preserve">(sst_fronts) </w:t>
-      </w:r>
-      <w:r>
-        <w:rPr>
-          <w:rStyle w:val="OtherTok"/>
-        </w:rPr>
-        <w:t xml:space="preserve">&lt;-</w:t>
-      </w:r>
-      <w:r>
-        <w:rPr>
-          <w:rStyle w:val="NormalTok"/>
-        </w:rPr>
-        <w:t xml:space="preserve"> terra</w:t>
-      </w:r>
-      <w:r>
-        <w:rPr>
-          <w:rStyle w:val="SpecialCharTok"/>
-        </w:rPr>
-        <w:t xml:space="preserve">::</w:t>
-      </w:r>
-      <w:r>
-        <w:rPr>
-          <w:rStyle w:val="FunctionTok"/>
-        </w:rPr>
-        <w:t xml:space="preserve">crs</w:t>
-      </w:r>
-      <w:r>
-        <w:rPr>
-          <w:rStyle w:val="NormalTok"/>
-        </w:rPr>
-        <w:t xml:space="preserve">(sst_01)</w:t>
-      </w:r>
-      <w:r>
-        <w:br/>
-      </w:r>
-      <w:r>
-        <w:br/>
-      </w:r>
-      <w:r>
-        <w:rPr>
-          <w:rStyle w:val="CommentTok"/>
-        </w:rPr>
-        <w:t xml:space="preserve"># And plot</w:t>
-      </w:r>
-      <w:r>
-        <w:br/>
-      </w:r>
-      <w:r>
-        <w:rPr>
-          <w:rStyle w:val="FunctionTok"/>
-        </w:rPr>
-        <w:t xml:space="preserve">plot</w:t>
-      </w:r>
-      <w:r>
-        <w:rPr>
-          <w:rStyle w:val="NormalTok"/>
-        </w:rPr>
-        <w:t xml:space="preserve">(sst_fronts)</w:t>
+        <w:t xml:space="preserve">sbar</w:t>
+      </w:r>
+      <w:r>
+        <w:rPr>
+          <w:rStyle w:val="NormalTok"/>
+        </w:rPr>
+        <w:t xml:space="preserve">()</w:t>
       </w:r>
     </w:p>
     <w:p>
@@ -8076,18 +8239,18 @@
           <wp:inline>
             <wp:extent cx="5334000" cy="4267200"/>
             <wp:effectExtent b="0" l="0" r="0" t="0"/>
-            <wp:docPr descr="" title="" id="107" name="Picture"/>
+            <wp:docPr descr="" title="" id="108" name="Picture"/>
             <a:graphic>
               <a:graphicData uri="http://schemas.openxmlformats.org/drawingml/2006/picture">
                 <pic:pic>
                   <pic:nvPicPr>
-                    <pic:cNvPr descr="Lab_04_files/figure-docx/unnamed-chunk-23-1.png" id="108" name="Picture"/>
+                    <pic:cNvPr descr="Lab_04_files/figure-docx/unnamed-chunk-24-1.png" id="109" name="Picture"/>
                     <pic:cNvPicPr>
                       <a:picLocks noChangeArrowheads="1" noChangeAspect="1"/>
                     </pic:cNvPicPr>
                   </pic:nvPicPr>
                   <pic:blipFill>
-                    <a:blip r:embed="rId106"/>
+                    <a:blip r:embed="rId107"/>
                     <a:stretch>
                       <a:fillRect/>
                     </a:stretch>
@@ -8114,394 +8277,10 @@
         </w:drawing>
       </w:r>
     </w:p>
-    <w:p>
-      <w:pPr>
-        <w:pStyle w:val="BodyText"/>
-      </w:pPr>
-      <w:r>
-        <w:t xml:space="preserve">So, it looks about the same as the raster we calculated with the</w:t>
-      </w:r>
-      <w:r>
-        <w:t xml:space="preserve"> </w:t>
-      </w:r>
-      <w:r>
-        <w:rPr>
-          <w:rStyle w:val="VerbatimChar"/>
-        </w:rPr>
-        <w:t xml:space="preserve">terrain</w:t>
-      </w:r>
-      <w:r>
-        <w:t xml:space="preserve"> </w:t>
-      </w:r>
-      <w:r>
-        <w:t xml:space="preserve">function, but notice that the units are different. They are now in degrees Celsius per km.</w:t>
-      </w:r>
-    </w:p>
-    <w:p>
-      <w:pPr>
-        <w:pStyle w:val="BodyText"/>
-      </w:pPr>
-      <w:r>
-        <w:t xml:space="preserve">Let’s make the map a bit better.</w:t>
-      </w:r>
-    </w:p>
-    <w:p>
-      <w:pPr>
-        <w:pStyle w:val="SourceCode"/>
-      </w:pPr>
-      <w:r>
-        <w:rPr>
-          <w:rStyle w:val="CommentTok"/>
-        </w:rPr>
-        <w:t xml:space="preserve"># Load the viridis library for more colour palettes</w:t>
-      </w:r>
-      <w:r>
-        <w:br/>
-      </w:r>
-      <w:r>
-        <w:rPr>
-          <w:rStyle w:val="FunctionTok"/>
-        </w:rPr>
-        <w:t xml:space="preserve">library</w:t>
-      </w:r>
-      <w:r>
-        <w:rPr>
-          <w:rStyle w:val="NormalTok"/>
-        </w:rPr>
-        <w:t xml:space="preserve">(viridis)</w:t>
-      </w:r>
-    </w:p>
-    <w:p>
-      <w:pPr>
-        <w:pStyle w:val="SourceCode"/>
-      </w:pPr>
-      <w:r>
-        <w:rPr>
-          <w:rStyle w:val="VerbatimChar"/>
-        </w:rPr>
-        <w:t xml:space="preserve">## Loading required package: viridisLite</w:t>
-      </w:r>
-    </w:p>
-    <w:p>
-      <w:pPr>
-        <w:pStyle w:val="SourceCode"/>
-      </w:pPr>
-      <w:r>
-        <w:rPr>
-          <w:rStyle w:val="CommentTok"/>
-        </w:rPr>
-        <w:t xml:space="preserve"># And plot</w:t>
-      </w:r>
-      <w:r>
-        <w:br/>
-      </w:r>
-      <w:r>
-        <w:rPr>
-          <w:rStyle w:val="NormalTok"/>
-        </w:rPr>
-        <w:t xml:space="preserve">terra</w:t>
-      </w:r>
-      <w:r>
-        <w:rPr>
-          <w:rStyle w:val="SpecialCharTok"/>
-        </w:rPr>
-        <w:t xml:space="preserve">::</w:t>
-      </w:r>
-      <w:r>
-        <w:rPr>
-          <w:rStyle w:val="FunctionTok"/>
-        </w:rPr>
-        <w:t xml:space="preserve">plot</w:t>
-      </w:r>
-      <w:r>
-        <w:rPr>
-          <w:rStyle w:val="NormalTok"/>
-        </w:rPr>
-        <w:t xml:space="preserve">(sst_fronts,</w:t>
-      </w:r>
-      <w:r>
-        <w:br/>
-      </w:r>
-      <w:r>
-        <w:rPr>
-          <w:rStyle w:val="NormalTok"/>
-        </w:rPr>
-        <w:t xml:space="preserve">     </w:t>
-      </w:r>
-      <w:r>
-        <w:rPr>
-          <w:rStyle w:val="AttributeTok"/>
-        </w:rPr>
-        <w:t xml:space="preserve">main =</w:t>
-      </w:r>
-      <w:r>
-        <w:rPr>
-          <w:rStyle w:val="NormalTok"/>
-        </w:rPr>
-        <w:t xml:space="preserve"> </w:t>
-      </w:r>
-      <w:r>
-        <w:rPr>
-          <w:rStyle w:val="StringTok"/>
-        </w:rPr>
-        <w:t xml:space="preserve">"Sea surface temperature fronts"</w:t>
-      </w:r>
-      <w:r>
-        <w:rPr>
-          <w:rStyle w:val="NormalTok"/>
-        </w:rPr>
-        <w:t xml:space="preserve">, </w:t>
-      </w:r>
-      <w:r>
-        <w:rPr>
-          <w:rStyle w:val="CommentTok"/>
-        </w:rPr>
-        <w:t xml:space="preserve"># main title</w:t>
-      </w:r>
-      <w:r>
-        <w:br/>
-      </w:r>
-      <w:r>
-        <w:rPr>
-          <w:rStyle w:val="NormalTok"/>
-        </w:rPr>
-        <w:t xml:space="preserve">     </w:t>
-      </w:r>
-      <w:r>
-        <w:rPr>
-          <w:rStyle w:val="AttributeTok"/>
-        </w:rPr>
-        <w:t xml:space="preserve">legend =</w:t>
-      </w:r>
-      <w:r>
-        <w:rPr>
-          <w:rStyle w:val="NormalTok"/>
-        </w:rPr>
-        <w:t xml:space="preserve"> </w:t>
-      </w:r>
-      <w:r>
-        <w:rPr>
-          <w:rStyle w:val="StringTok"/>
-        </w:rPr>
-        <w:t xml:space="preserve">"bottom"</w:t>
-      </w:r>
-      <w:r>
-        <w:rPr>
-          <w:rStyle w:val="NormalTok"/>
-        </w:rPr>
-        <w:t xml:space="preserve">, </w:t>
-      </w:r>
-      <w:r>
-        <w:rPr>
-          <w:rStyle w:val="CommentTok"/>
-        </w:rPr>
-        <w:t xml:space="preserve"># put the legend at the bottom</w:t>
-      </w:r>
-      <w:r>
-        <w:br/>
-      </w:r>
-      <w:r>
-        <w:rPr>
-          <w:rStyle w:val="NormalTok"/>
-        </w:rPr>
-        <w:t xml:space="preserve">     </w:t>
-      </w:r>
-      <w:r>
-        <w:rPr>
-          <w:rStyle w:val="AttributeTok"/>
-        </w:rPr>
-        <w:t xml:space="preserve">plg =</w:t>
-      </w:r>
-      <w:r>
-        <w:rPr>
-          <w:rStyle w:val="NormalTok"/>
-        </w:rPr>
-        <w:t xml:space="preserve"> </w:t>
-      </w:r>
-      <w:r>
-        <w:rPr>
-          <w:rStyle w:val="FunctionTok"/>
-        </w:rPr>
-        <w:t xml:space="preserve">list</w:t>
-      </w:r>
-      <w:r>
-        <w:rPr>
-          <w:rStyle w:val="NormalTok"/>
-        </w:rPr>
-        <w:t xml:space="preserve">(</w:t>
-      </w:r>
-      <w:r>
-        <w:rPr>
-          <w:rStyle w:val="AttributeTok"/>
-        </w:rPr>
-        <w:t xml:space="preserve">title =</w:t>
-      </w:r>
-      <w:r>
-        <w:rPr>
-          <w:rStyle w:val="NormalTok"/>
-        </w:rPr>
-        <w:t xml:space="preserve"> </w:t>
-      </w:r>
-      <w:r>
-        <w:rPr>
-          <w:rStyle w:val="StringTok"/>
-        </w:rPr>
-        <w:t xml:space="preserve">"SST gradient (°C/km)"</w:t>
-      </w:r>
-      <w:r>
-        <w:rPr>
-          <w:rStyle w:val="NormalTok"/>
-        </w:rPr>
-        <w:t xml:space="preserve">), </w:t>
-      </w:r>
-      <w:r>
-        <w:rPr>
-          <w:rStyle w:val="CommentTok"/>
-        </w:rPr>
-        <w:t xml:space="preserve"># a title for the legend</w:t>
-      </w:r>
-      <w:r>
-        <w:br/>
-      </w:r>
-      <w:r>
-        <w:rPr>
-          <w:rStyle w:val="NormalTok"/>
-        </w:rPr>
-        <w:t xml:space="preserve">     </w:t>
-      </w:r>
-      <w:r>
-        <w:rPr>
-          <w:rStyle w:val="AttributeTok"/>
-        </w:rPr>
-        <w:t xml:space="preserve">col =</w:t>
-      </w:r>
-      <w:r>
-        <w:rPr>
-          <w:rStyle w:val="NormalTok"/>
-        </w:rPr>
-        <w:t xml:space="preserve"> </w:t>
-      </w:r>
-      <w:r>
-        <w:rPr>
-          <w:rStyle w:val="FunctionTok"/>
-        </w:rPr>
-        <w:t xml:space="preserve">viridis</w:t>
-      </w:r>
-      <w:r>
-        <w:rPr>
-          <w:rStyle w:val="NormalTok"/>
-        </w:rPr>
-        <w:t xml:space="preserve">(</w:t>
-      </w:r>
-      <w:r>
-        <w:rPr>
-          <w:rStyle w:val="DecValTok"/>
-        </w:rPr>
-        <w:t xml:space="preserve">125</w:t>
-      </w:r>
-      <w:r>
-        <w:rPr>
-          <w:rStyle w:val="NormalTok"/>
-        </w:rPr>
-        <w:t xml:space="preserve">)) </w:t>
-      </w:r>
-      <w:r>
-        <w:rPr>
-          <w:rStyle w:val="CommentTok"/>
-        </w:rPr>
-        <w:t xml:space="preserve"># use the viridis colour scale</w:t>
-      </w:r>
-      <w:r>
-        <w:br/>
-      </w:r>
-      <w:r>
-        <w:br/>
-      </w:r>
-      <w:r>
-        <w:rPr>
-          <w:rStyle w:val="CommentTok"/>
-        </w:rPr>
-        <w:t xml:space="preserve"># Add a scale bar</w:t>
-      </w:r>
-      <w:r>
-        <w:br/>
-      </w:r>
-      <w:r>
-        <w:rPr>
-          <w:rStyle w:val="NormalTok"/>
-        </w:rPr>
-        <w:t xml:space="preserve">terra</w:t>
-      </w:r>
-      <w:r>
-        <w:rPr>
-          <w:rStyle w:val="SpecialCharTok"/>
-        </w:rPr>
-        <w:t xml:space="preserve">::</w:t>
-      </w:r>
-      <w:r>
-        <w:rPr>
-          <w:rStyle w:val="FunctionTok"/>
-        </w:rPr>
-        <w:t xml:space="preserve">sbar</w:t>
-      </w:r>
-      <w:r>
-        <w:rPr>
-          <w:rStyle w:val="NormalTok"/>
-        </w:rPr>
-        <w:t xml:space="preserve">()</w:t>
-      </w:r>
-    </w:p>
-    <w:p>
-      <w:pPr>
-        <w:pStyle w:val="FirstParagraph"/>
-      </w:pPr>
-      <w:r>
-        <w:drawing>
-          <wp:inline>
-            <wp:extent cx="5334000" cy="4267200"/>
-            <wp:effectExtent b="0" l="0" r="0" t="0"/>
-            <wp:docPr descr="" title="" id="110" name="Picture"/>
-            <a:graphic>
-              <a:graphicData uri="http://schemas.openxmlformats.org/drawingml/2006/picture">
-                <pic:pic>
-                  <pic:nvPicPr>
-                    <pic:cNvPr descr="Lab_04_files/figure-docx/unnamed-chunk-24-1.png" id="111" name="Picture"/>
-                    <pic:cNvPicPr>
-                      <a:picLocks noChangeArrowheads="1" noChangeAspect="1"/>
-                    </pic:cNvPicPr>
-                  </pic:nvPicPr>
-                  <pic:blipFill>
-                    <a:blip r:embed="rId109"/>
-                    <a:stretch>
-                      <a:fillRect/>
-                    </a:stretch>
-                  </pic:blipFill>
-                  <pic:spPr bwMode="auto">
-                    <a:xfrm>
-                      <a:off x="0" y="0"/>
-                      <a:ext cx="5334000" cy="4267200"/>
-                    </a:xfrm>
-                    <a:prstGeom prst="rect">
-                      <a:avLst/>
-                    </a:prstGeom>
-                    <a:noFill/>
-                    <a:ln w="9525">
-                      <a:noFill/>
-                      <a:headEnd/>
-                      <a:tailEnd/>
-                    </a:ln>
-                  </pic:spPr>
-                </pic:pic>
-              </a:graphicData>
-            </a:graphic>
-          </wp:inline>
-        </w:drawing>
-      </w:r>
-    </w:p>
+    <w:bookmarkEnd w:id="110"/>
+    <w:bookmarkEnd w:id="111"/>
     <w:bookmarkEnd w:id="112"/>
-    <w:bookmarkEnd w:id="113"/>
-    <w:bookmarkEnd w:id="114"/>
-    <w:bookmarkStart w:id="117" w:name="more-reading-and-practice"/>
+    <w:bookmarkStart w:id="115" w:name="more-reading-and-practice"/>
     <w:p>
       <w:pPr>
         <w:pStyle w:val="Heading1"/>
@@ -8531,7 +8310,7 @@
       <w:r>
         <w:br/>
       </w:r>
-      <w:hyperlink r:id="rId115">
+      <w:hyperlink r:id="rId113">
         <w:r>
           <w:rPr>
             <w:rStyle w:val="Hyperlink"/>
@@ -8559,7 +8338,7 @@
       <w:r>
         <w:br/>
       </w:r>
-      <w:hyperlink r:id="rId116">
+      <w:hyperlink r:id="rId114">
         <w:r>
           <w:rPr>
             <w:rStyle w:val="Hyperlink"/>
@@ -8568,7 +8347,7 @@
         </w:r>
       </w:hyperlink>
     </w:p>
-    <w:bookmarkEnd w:id="117"/>
+    <w:bookmarkEnd w:id="115"/>
     <w:sectPr>
       <w:footnotePr>
         <w:numRestart w:val="eachSect"/>

</xml_diff>